<commit_message>
Updated user stories and UAT
</commit_message>
<xml_diff>
--- a/Sprint 1/Requirement Analysis/Requirement Analysis Document.docx
+++ b/Sprint 1/Requirement Analysis/Requirement Analysis Document.docx
@@ -100,7 +100,7 @@
                                           </pic:cNvPicPr>
                                         </pic:nvPicPr>
                                         <pic:blipFill>
-                                          <a:blip r:embed="rId7">
+                                          <a:blip r:embed="rId8">
                                             <a:extLst>
                                               <a:ext uri="{28A0092B-C50C-407E-A947-70E740481C1C}">
                                                 <a14:useLocalDpi xmlns:a14="http://schemas.microsoft.com/office/drawing/2010/main" val="0"/>
@@ -152,7 +152,7 @@
                 <v:stroke joinstyle="miter"/>
                 <v:path gradientshapeok="t" o:connecttype="rect"/>
               </v:shapetype>
-              <v:shape id="Text Box 11" o:spid="_x0000_s1026" type="#_x0000_t202" style="position:absolute;left:0;text-align:left;margin-left:432.1pt;margin-top:66.3pt;width:160.5pt;height:168pt;z-index:251667456;visibility:visible;mso-wrap-style:square;mso-wrap-distance-left:9pt;mso-wrap-distance-top:0;mso-wrap-distance-right:9pt;mso-wrap-distance-bottom:0;mso-position-horizontal:absolute;mso-position-horizontal-relative:page;mso-position-vertical:absolute;mso-position-vertical-relative:text;v-text-anchor:top" o:gfxdata="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" filled="f" stroked="f" strokeweight=".5pt">
+              <v:shape id="Text Box 11" o:spid="_x0000_s1026" type="#_x0000_t202" style="position:absolute;left:0;text-align:left;margin-left:432.1pt;margin-top:66.3pt;width:160.5pt;height:168pt;z-index:251667456;visibility:visible;mso-wrap-style:square;mso-wrap-distance-left:9pt;mso-wrap-distance-top:0;mso-wrap-distance-right:9pt;mso-wrap-distance-bottom:0;mso-position-horizontal:absolute;mso-position-horizontal-relative:page;mso-position-vertical:absolute;mso-position-vertical-relative:text;v-text-anchor:top" o:gfxdata="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" filled="f" stroked="f" strokeweight=".5pt">
                 <v:textbox>
                   <w:txbxContent>
                     <w:p>
@@ -178,7 +178,7 @@
                                     </pic:cNvPicPr>
                                   </pic:nvPicPr>
                                   <pic:blipFill>
-                                    <a:blip r:embed="rId7">
+                                    <a:blip r:embed="rId8">
                                       <a:extLst>
                                         <a:ext uri="{28A0092B-C50C-407E-A947-70E740481C1C}">
                                           <a14:useLocalDpi xmlns:a14="http://schemas.microsoft.com/office/drawing/2010/main" val="0"/>
@@ -344,95 +344,93 @@
           <w:szCs w:val="52"/>
         </w:rPr>
       </w:pPr>
-      <w:proofErr w:type="spellStart"/>
       <w:r>
         <w:rPr>
           <w:rFonts w:ascii="Agency FB" w:hAnsi="Agency FB"/>
           <w:sz w:val="52"/>
           <w:szCs w:val="52"/>
         </w:rPr>
-        <w:t>Akshay</w:t>
-      </w:r>
-      <w:proofErr w:type="spellEnd"/>
+        <w:t>Akshay Makhan (</w:t>
+      </w:r>
       <w:r>
         <w:rPr>
           <w:rFonts w:ascii="Agency FB" w:hAnsi="Agency FB"/>
           <w:sz w:val="52"/>
           <w:szCs w:val="52"/>
         </w:rPr>
-        <w:t xml:space="preserve"> Makhan (</w:t>
-      </w:r>
-      <w:r>
+        <w:t>2366532)</w:t>
+      </w:r>
+    </w:p>
+    <w:p>
+      <w:pPr>
+        <w:jc w:val="center"/>
         <w:rPr>
           <w:rFonts w:ascii="Agency FB" w:hAnsi="Agency FB"/>
           <w:sz w:val="52"/>
           <w:szCs w:val="52"/>
         </w:rPr>
-        <w:t>2366532)</w:t>
-      </w:r>
-    </w:p>
-    <w:p>
-      <w:pPr>
-        <w:jc w:val="center"/>
+      </w:pPr>
+      <w:r>
         <w:rPr>
           <w:rFonts w:ascii="Agency FB" w:hAnsi="Agency FB"/>
           <w:sz w:val="52"/>
           <w:szCs w:val="52"/>
         </w:rPr>
-      </w:pPr>
-      <w:r>
+        <w:t>Gabriel Nkole (2377848)</w:t>
+      </w:r>
+    </w:p>
+    <w:p>
+      <w:pPr>
+        <w:jc w:val="center"/>
         <w:rPr>
           <w:rFonts w:ascii="Agency FB" w:hAnsi="Agency FB"/>
           <w:sz w:val="52"/>
           <w:szCs w:val="52"/>
         </w:rPr>
-        <w:t xml:space="preserve">Gabriel </w:t>
-      </w:r>
-      <w:proofErr w:type="spellStart"/>
+      </w:pPr>
       <w:r>
         <w:rPr>
           <w:rFonts w:ascii="Agency FB" w:hAnsi="Agency FB"/>
           <w:sz w:val="52"/>
           <w:szCs w:val="52"/>
         </w:rPr>
-        <w:t>Nkole</w:t>
-      </w:r>
-      <w:proofErr w:type="spellEnd"/>
-      <w:r>
+        <w:t>Harshan Pillay (2344696)</w:t>
+      </w:r>
+    </w:p>
+    <w:p>
+      <w:pPr>
+        <w:jc w:val="center"/>
         <w:rPr>
           <w:rFonts w:ascii="Agency FB" w:hAnsi="Agency FB"/>
           <w:sz w:val="52"/>
           <w:szCs w:val="52"/>
         </w:rPr>
-        <w:t xml:space="preserve"> (2377848)</w:t>
-      </w:r>
-    </w:p>
-    <w:p>
-      <w:pPr>
-        <w:jc w:val="center"/>
+      </w:pPr>
+      <w:r>
         <w:rPr>
           <w:rFonts w:ascii="Agency FB" w:hAnsi="Agency FB"/>
           <w:sz w:val="52"/>
           <w:szCs w:val="52"/>
         </w:rPr>
-      </w:pPr>
-      <w:proofErr w:type="spellStart"/>
-      <w:r>
+        <w:t>James Thackeray (2228361)</w:t>
+      </w:r>
+    </w:p>
+    <w:p>
+      <w:pPr>
+        <w:jc w:val="center"/>
         <w:rPr>
           <w:rFonts w:ascii="Agency FB" w:hAnsi="Agency FB"/>
           <w:sz w:val="52"/>
           <w:szCs w:val="52"/>
         </w:rPr>
-        <w:t>Harshan</w:t>
-      </w:r>
-      <w:proofErr w:type="spellEnd"/>
+      </w:pPr>
       <w:r>
         <w:rPr>
           <w:rFonts w:ascii="Agency FB" w:hAnsi="Agency FB"/>
           <w:sz w:val="52"/>
           <w:szCs w:val="52"/>
         </w:rPr>
-        <w:t xml:space="preserve"> Pillay (2344696)</w:t>
+        <w:t>Navin Philip (2308402)</w:t>
       </w:r>
     </w:p>
     <w:p>
@@ -450,7 +448,7 @@
           <w:sz w:val="52"/>
           <w:szCs w:val="52"/>
         </w:rPr>
-        <w:t>James Thackeray (2228361)</w:t>
+        <w:t>Seshnie Naidoo (2081236)</w:t>
       </w:r>
     </w:p>
     <w:p>
@@ -462,105 +460,31 @@
           <w:szCs w:val="52"/>
         </w:rPr>
       </w:pPr>
-      <w:proofErr w:type="spellStart"/>
       <w:r>
         <w:rPr>
           <w:rFonts w:ascii="Agency FB" w:hAnsi="Agency FB"/>
           <w:sz w:val="52"/>
           <w:szCs w:val="52"/>
         </w:rPr>
-        <w:t>Navin</w:t>
-      </w:r>
-      <w:proofErr w:type="spellEnd"/>
-      <w:r>
+        <w:t>Tasneem Francisco (2398339)</w:t>
+      </w:r>
+    </w:p>
+    <w:p>
+      <w:pPr>
+        <w:jc w:val="center"/>
         <w:rPr>
           <w:rFonts w:ascii="Agency FB" w:hAnsi="Agency FB"/>
           <w:sz w:val="52"/>
           <w:szCs w:val="52"/>
         </w:rPr>
-        <w:t xml:space="preserve"> Philip (2308402)</w:t>
-      </w:r>
-    </w:p>
-    <w:p>
-      <w:pPr>
-        <w:jc w:val="center"/>
+      </w:pPr>
+      <w:r>
         <w:rPr>
           <w:rFonts w:ascii="Agency FB" w:hAnsi="Agency FB"/>
           <w:sz w:val="52"/>
           <w:szCs w:val="52"/>
         </w:rPr>
-      </w:pPr>
-      <w:proofErr w:type="spellStart"/>
-      <w:r>
-        <w:rPr>
-          <w:rFonts w:ascii="Agency FB" w:hAnsi="Agency FB"/>
-          <w:sz w:val="52"/>
-          <w:szCs w:val="52"/>
-        </w:rPr>
-        <w:t>Seshnie</w:t>
-      </w:r>
-      <w:proofErr w:type="spellEnd"/>
-      <w:r>
-        <w:rPr>
-          <w:rFonts w:ascii="Agency FB" w:hAnsi="Agency FB"/>
-          <w:sz w:val="52"/>
-          <w:szCs w:val="52"/>
-        </w:rPr>
-        <w:t xml:space="preserve"> Naidoo (2081236)</w:t>
-      </w:r>
-    </w:p>
-    <w:p>
-      <w:pPr>
-        <w:jc w:val="center"/>
-        <w:rPr>
-          <w:rFonts w:ascii="Agency FB" w:hAnsi="Agency FB"/>
-          <w:sz w:val="52"/>
-          <w:szCs w:val="52"/>
-        </w:rPr>
-      </w:pPr>
-      <w:r>
-        <w:rPr>
-          <w:rFonts w:ascii="Agency FB" w:hAnsi="Agency FB"/>
-          <w:sz w:val="52"/>
-          <w:szCs w:val="52"/>
-        </w:rPr>
-        <w:t>Tasneem Francisco (2398339)</w:t>
-      </w:r>
-    </w:p>
-    <w:p>
-      <w:pPr>
-        <w:jc w:val="center"/>
-        <w:rPr>
-          <w:rFonts w:ascii="Agency FB" w:hAnsi="Agency FB"/>
-          <w:sz w:val="52"/>
-          <w:szCs w:val="52"/>
-        </w:rPr>
-      </w:pPr>
-      <w:r>
-        <w:rPr>
-          <w:rFonts w:ascii="Agency FB" w:hAnsi="Agency FB"/>
-          <w:sz w:val="52"/>
-          <w:szCs w:val="52"/>
-        </w:rPr>
-        <w:t xml:space="preserve">Que Sera </w:t>
-      </w:r>
-      <w:proofErr w:type="spellStart"/>
-      <w:r>
-        <w:rPr>
-          <w:rFonts w:ascii="Agency FB" w:hAnsi="Agency FB"/>
-          <w:sz w:val="52"/>
-          <w:szCs w:val="52"/>
-        </w:rPr>
-        <w:t>Subramoney</w:t>
-      </w:r>
-      <w:proofErr w:type="spellEnd"/>
-      <w:r>
-        <w:rPr>
-          <w:rFonts w:ascii="Agency FB" w:hAnsi="Agency FB"/>
-          <w:sz w:val="52"/>
-          <w:szCs w:val="52"/>
-        </w:rPr>
-        <w:t xml:space="preserve"> (1611459)</w:t>
+        <w:t>Que Sera Subramoney (1611459)</w:t>
       </w:r>
     </w:p>
     <w:p>
@@ -610,7 +534,7 @@
                     </pic:cNvPicPr>
                   </pic:nvPicPr>
                   <pic:blipFill>
-                    <a:blip r:embed="rId8">
+                    <a:blip r:embed="rId9">
                       <a:extLst>
                         <a:ext uri="{28A0092B-C50C-407E-A947-70E740481C1C}">
                           <a14:useLocalDpi xmlns:a14="http://schemas.microsoft.com/office/drawing/2010/main" val="0"/>
@@ -919,7 +843,7 @@
                     </pic:cNvPicPr>
                   </pic:nvPicPr>
                   <pic:blipFill>
-                    <a:blip r:embed="rId9" cstate="print">
+                    <a:blip r:embed="rId10" cstate="print">
                       <a:extLst>
                         <a:ext uri="{28A0092B-C50C-407E-A947-70E740481C1C}">
                           <a14:useLocalDpi xmlns:a14="http://schemas.microsoft.com/office/drawing/2010/main" val="0"/>
@@ -996,7 +920,7 @@
                     </pic:cNvPicPr>
                   </pic:nvPicPr>
                   <pic:blipFill>
-                    <a:blip r:embed="rId10" cstate="print">
+                    <a:blip r:embed="rId11" cstate="print">
                       <a:extLst>
                         <a:ext uri="{28A0092B-C50C-407E-A947-70E740481C1C}">
                           <a14:useLocalDpi xmlns:a14="http://schemas.microsoft.com/office/drawing/2010/main" val="0"/>
@@ -1133,7 +1057,7 @@
                     </pic:cNvPicPr>
                   </pic:nvPicPr>
                   <pic:blipFill>
-                    <a:blip r:embed="rId11" cstate="print">
+                    <a:blip r:embed="rId12" cstate="print">
                       <a:extLst>
                         <a:ext uri="{28A0092B-C50C-407E-A947-70E740481C1C}">
                           <a14:useLocalDpi xmlns:a14="http://schemas.microsoft.com/office/drawing/2010/main" val="0"/>
@@ -1219,319 +1143,7 @@
         <w:lastRenderedPageBreak/>
         <w:t>User Stories</w:t>
       </w:r>
-    </w:p>
-    <w:p>
-      <w:pPr>
-        <w:pStyle w:val="ListParagraph"/>
-        <w:numPr>
-          <w:ilvl w:val="0"/>
-          <w:numId w:val="3"/>
-        </w:numPr>
-        <w:spacing w:line="256" w:lineRule="auto"/>
-        <w:rPr>
-          <w:rFonts w:ascii="Segoe UI" w:hAnsi="Segoe UI" w:cs="Segoe UI"/>
-          <w:sz w:val="28"/>
-          <w:szCs w:val="28"/>
-          <w:u w:val="single"/>
-        </w:rPr>
-      </w:pPr>
-      <w:r>
-        <w:rPr>
-          <w:rFonts w:ascii="Segoe UI" w:hAnsi="Segoe UI" w:cs="Segoe UI"/>
-          <w:sz w:val="28"/>
-          <w:szCs w:val="28"/>
-        </w:rPr>
-        <w:t>As an authorised person (staff member), I can create new questions to add to the question bank.</w:t>
-      </w:r>
-    </w:p>
-    <w:p>
-      <w:pPr>
-        <w:pStyle w:val="ListParagraph"/>
-        <w:numPr>
-          <w:ilvl w:val="0"/>
-          <w:numId w:val="3"/>
-        </w:numPr>
-        <w:spacing w:line="256" w:lineRule="auto"/>
-        <w:rPr>
-          <w:rFonts w:ascii="Segoe UI" w:hAnsi="Segoe UI" w:cs="Segoe UI"/>
-          <w:sz w:val="28"/>
-          <w:szCs w:val="28"/>
-          <w:u w:val="single"/>
-        </w:rPr>
-      </w:pPr>
-      <w:r>
-        <w:rPr>
-          <w:rFonts w:ascii="Segoe UI" w:hAnsi="Segoe UI" w:cs="Segoe UI"/>
-          <w:sz w:val="28"/>
-          <w:szCs w:val="28"/>
-        </w:rPr>
-        <w:t>As an authorised person (staff member), I can choose to create different types of questions, to add variety and complexity to the tests.</w:t>
-      </w:r>
-    </w:p>
-    <w:p>
-      <w:pPr>
-        <w:pStyle w:val="ListParagraph"/>
-        <w:numPr>
-          <w:ilvl w:val="0"/>
-          <w:numId w:val="3"/>
-        </w:numPr>
-        <w:spacing w:line="256" w:lineRule="auto"/>
-        <w:rPr>
-          <w:rFonts w:ascii="Segoe UI" w:hAnsi="Segoe UI" w:cs="Segoe UI"/>
-          <w:sz w:val="28"/>
-          <w:szCs w:val="28"/>
-          <w:u w:val="single"/>
-        </w:rPr>
-      </w:pPr>
-      <w:r>
-        <w:rPr>
-          <w:rFonts w:ascii="Segoe UI" w:hAnsi="Segoe UI" w:cs="Segoe UI"/>
-          <w:sz w:val="28"/>
-          <w:szCs w:val="28"/>
-        </w:rPr>
-        <w:t>As an authorised person (staff member), I can view/access questions in the question bank to create quizzes.</w:t>
-      </w:r>
-    </w:p>
-    <w:p>
-      <w:pPr>
-        <w:pStyle w:val="ListParagraph"/>
-        <w:numPr>
-          <w:ilvl w:val="0"/>
-          <w:numId w:val="3"/>
-        </w:numPr>
-        <w:spacing w:line="256" w:lineRule="auto"/>
-        <w:rPr>
-          <w:rFonts w:ascii="Segoe UI" w:hAnsi="Segoe UI" w:cs="Segoe UI"/>
-          <w:sz w:val="28"/>
-          <w:szCs w:val="28"/>
-          <w:u w:val="single"/>
-        </w:rPr>
-      </w:pPr>
-      <w:r>
-        <w:rPr>
-          <w:rFonts w:ascii="Segoe UI" w:hAnsi="Segoe UI" w:cs="Segoe UI"/>
-          <w:sz w:val="28"/>
-          <w:szCs w:val="28"/>
-        </w:rPr>
-        <w:t>As an authorised person (staff member), I can create quizzes directly on the question bank management system, to avoid using multiple applications and importing.</w:t>
-      </w:r>
-    </w:p>
-    <w:p>
-      <w:pPr>
-        <w:pStyle w:val="ListParagraph"/>
-        <w:numPr>
-          <w:ilvl w:val="0"/>
-          <w:numId w:val="3"/>
-        </w:numPr>
-        <w:spacing w:line="256" w:lineRule="auto"/>
-        <w:rPr>
-          <w:rFonts w:ascii="Segoe UI" w:hAnsi="Segoe UI" w:cs="Segoe UI"/>
-          <w:sz w:val="28"/>
-          <w:szCs w:val="28"/>
-          <w:u w:val="single"/>
-        </w:rPr>
-      </w:pPr>
-      <w:r>
-        <w:rPr>
-          <w:rFonts w:ascii="Segoe UI" w:hAnsi="Segoe UI" w:cs="Segoe UI"/>
-          <w:sz w:val="28"/>
-          <w:szCs w:val="28"/>
-        </w:rPr>
-        <w:t>As an authorised person (staff member), I can download/ export questions from the question bank to various other LMS platforms to carry out the test.</w:t>
-      </w:r>
-    </w:p>
-    <w:p>
-      <w:pPr>
-        <w:pStyle w:val="ListParagraph"/>
-        <w:numPr>
-          <w:ilvl w:val="0"/>
-          <w:numId w:val="3"/>
-        </w:numPr>
-        <w:spacing w:line="256" w:lineRule="auto"/>
-        <w:rPr>
-          <w:rFonts w:ascii="Segoe UI" w:hAnsi="Segoe UI" w:cs="Segoe UI"/>
-          <w:sz w:val="28"/>
-          <w:szCs w:val="28"/>
-          <w:u w:val="single"/>
-        </w:rPr>
-      </w:pPr>
-      <w:r>
-        <w:rPr>
-          <w:rFonts w:ascii="Segoe UI" w:hAnsi="Segoe UI" w:cs="Segoe UI"/>
-          <w:sz w:val="28"/>
-          <w:szCs w:val="28"/>
-        </w:rPr>
-        <w:t>As an authorised person (staff member), I can import questions into the question management system from other LMS’s, to avoid having to recreate questions that already exist.</w:t>
-      </w:r>
-    </w:p>
-    <w:p>
-      <w:pPr>
-        <w:pStyle w:val="ListParagraph"/>
-        <w:numPr>
-          <w:ilvl w:val="0"/>
-          <w:numId w:val="3"/>
-        </w:numPr>
-        <w:spacing w:line="256" w:lineRule="auto"/>
-        <w:rPr>
-          <w:rFonts w:ascii="Segoe UI" w:hAnsi="Segoe UI" w:cs="Segoe UI"/>
-          <w:sz w:val="28"/>
-          <w:szCs w:val="28"/>
-          <w:u w:val="single"/>
-        </w:rPr>
-      </w:pPr>
-      <w:r>
-        <w:rPr>
-          <w:rFonts w:ascii="Segoe UI" w:hAnsi="Segoe UI" w:cs="Segoe UI"/>
-          <w:sz w:val="28"/>
-          <w:szCs w:val="28"/>
-        </w:rPr>
-        <w:t xml:space="preserve">As an authorised person (staff member), I can attach tags to questions to </w:t>
-      </w:r>
-      <w:r>
-        <w:rPr>
-          <w:rFonts w:ascii="Segoe UI" w:hAnsi="Segoe UI" w:cs="Segoe UI"/>
-          <w:sz w:val="28"/>
-          <w:szCs w:val="28"/>
-          <w:shd w:val="clear" w:color="auto" w:fill="FFFFFF"/>
-        </w:rPr>
-        <w:t>allow the user to easily find these types of questions in the Question Bank later thereby streamlining the lookup process.</w:t>
-      </w:r>
-    </w:p>
-    <w:p>
-      <w:pPr>
-        <w:pStyle w:val="ListParagraph"/>
-        <w:numPr>
-          <w:ilvl w:val="0"/>
-          <w:numId w:val="3"/>
-        </w:numPr>
-        <w:spacing w:line="256" w:lineRule="auto"/>
-        <w:rPr>
-          <w:rFonts w:ascii="Segoe UI" w:hAnsi="Segoe UI" w:cs="Segoe UI"/>
-          <w:sz w:val="28"/>
-          <w:szCs w:val="28"/>
-          <w:u w:val="single"/>
-        </w:rPr>
-      </w:pPr>
-      <w:r>
-        <w:rPr>
-          <w:rFonts w:ascii="Segoe UI" w:hAnsi="Segoe UI" w:cs="Segoe UI"/>
-          <w:sz w:val="28"/>
-          <w:szCs w:val="28"/>
-        </w:rPr>
-        <w:t>As an authorised person (staff member), I can peer review questions on the system, to ensure that the questions on the system are of high quality/standard.</w:t>
-      </w:r>
-    </w:p>
-    <w:p>
-      <w:pPr>
-        <w:pStyle w:val="ListParagraph"/>
-        <w:numPr>
-          <w:ilvl w:val="0"/>
-          <w:numId w:val="3"/>
-        </w:numPr>
-        <w:spacing w:line="256" w:lineRule="auto"/>
-        <w:rPr>
-          <w:rFonts w:ascii="Segoe UI" w:hAnsi="Segoe UI" w:cs="Segoe UI"/>
-          <w:sz w:val="28"/>
-          <w:szCs w:val="28"/>
-          <w:u w:val="single"/>
-        </w:rPr>
-      </w:pPr>
-      <w:r>
-        <w:rPr>
-          <w:rFonts w:ascii="Segoe UI" w:hAnsi="Segoe UI" w:cs="Segoe UI"/>
-          <w:sz w:val="28"/>
-          <w:szCs w:val="28"/>
-        </w:rPr>
-        <w:t>As an authorised person (staff member), I can track my activity on the system to understand which questions I have interacted with.</w:t>
-      </w:r>
-    </w:p>
-    <w:p>
-      <w:pPr>
-        <w:pStyle w:val="ListParagraph"/>
-        <w:numPr>
-          <w:ilvl w:val="0"/>
-          <w:numId w:val="3"/>
-        </w:numPr>
-        <w:spacing w:line="256" w:lineRule="auto"/>
-        <w:rPr>
-          <w:rFonts w:ascii="Segoe UI" w:hAnsi="Segoe UI" w:cs="Segoe UI"/>
-          <w:sz w:val="28"/>
-          <w:szCs w:val="28"/>
-          <w:u w:val="single"/>
-        </w:rPr>
-      </w:pPr>
-      <w:r>
-        <w:rPr>
-          <w:rFonts w:ascii="Segoe UI" w:hAnsi="Segoe UI" w:cs="Segoe UI"/>
-          <w:sz w:val="28"/>
-          <w:szCs w:val="28"/>
-        </w:rPr>
-        <w:t>As an administrator, I can manage (grant/deny) access to the system.</w:t>
-      </w:r>
-    </w:p>
-    <w:p>
-      <w:pPr>
-        <w:pStyle w:val="ListParagraph"/>
-        <w:tabs>
-          <w:tab w:val="left" w:pos="7980"/>
-        </w:tabs>
-        <w:rPr>
-          <w:rFonts w:ascii="Segoe UI" w:hAnsi="Segoe UI" w:cs="Segoe UI"/>
-          <w:sz w:val="28"/>
-          <w:szCs w:val="28"/>
-        </w:rPr>
-      </w:pPr>
-    </w:p>
-    <w:p>
-      <w:pPr>
-        <w:tabs>
-          <w:tab w:val="left" w:pos="7980"/>
-        </w:tabs>
-        <w:rPr>
-          <w:rFonts w:ascii="Agency FB" w:hAnsi="Agency FB"/>
-          <w:b/>
-          <w:bCs/>
-          <w:sz w:val="40"/>
-          <w:szCs w:val="40"/>
-          <w:u w:val="single"/>
-        </w:rPr>
-      </w:pPr>
-    </w:p>
-    <w:p>
-      <w:pPr>
-        <w:tabs>
-          <w:tab w:val="left" w:pos="7980"/>
-        </w:tabs>
-        <w:rPr>
-          <w:rFonts w:ascii="Segoe UI" w:hAnsi="Segoe UI" w:cs="Segoe UI"/>
-          <w:b/>
-          <w:bCs/>
-          <w:sz w:val="28"/>
-          <w:szCs w:val="28"/>
-          <w:u w:val="single"/>
-        </w:rPr>
-      </w:pPr>
-    </w:p>
-    <w:p>
-      <w:pPr>
-        <w:tabs>
-          <w:tab w:val="left" w:pos="7980"/>
-        </w:tabs>
-        <w:rPr>
-          <w:rFonts w:ascii="Segoe UI" w:hAnsi="Segoe UI" w:cs="Segoe UI"/>
-          <w:b/>
-          <w:bCs/>
-          <w:sz w:val="28"/>
-          <w:szCs w:val="28"/>
-          <w:u w:val="single"/>
-        </w:rPr>
-      </w:pPr>
-    </w:p>
-    <w:p>
-      <w:pPr>
-        <w:tabs>
-          <w:tab w:val="left" w:pos="7980"/>
-        </w:tabs>
+      <w:r>
         <w:rPr>
           <w:rFonts w:ascii="Agency FB" w:hAnsi="Agency FB"/>
           <w:b/>
@@ -1541,8 +1153,1202 @@
           <w:szCs w:val="40"/>
           <w:u w:val="single"/>
         </w:rPr>
-      </w:pPr>
-      <w:r>
+        <w:t xml:space="preserve"> and Acceptance Tests</w:t>
+      </w:r>
+    </w:p>
+    <w:p>
+      <w:pPr>
+        <w:tabs>
+          <w:tab w:val="left" w:pos="7980"/>
+        </w:tabs>
+        <w:spacing w:after="0"/>
+        <w:rPr>
+          <w:rFonts w:ascii="Segoe UI" w:hAnsi="Segoe UI" w:cs="Segoe UI"/>
+          <w:i/>
+          <w:iCs/>
+          <w:sz w:val="28"/>
+          <w:szCs w:val="28"/>
+        </w:rPr>
+      </w:pPr>
+      <w:r>
+        <w:rPr>
+          <w:rFonts w:ascii="Segoe UI" w:hAnsi="Segoe UI" w:cs="Segoe UI"/>
+          <w:i/>
+          <w:iCs/>
+          <w:sz w:val="28"/>
+          <w:szCs w:val="28"/>
+        </w:rPr>
+        <w:t>The following section has the following format:</w:t>
+      </w:r>
+    </w:p>
+    <w:p>
+      <w:pPr>
+        <w:pStyle w:val="ListParagraph"/>
+        <w:numPr>
+          <w:ilvl w:val="0"/>
+          <w:numId w:val="12"/>
+        </w:numPr>
+        <w:tabs>
+          <w:tab w:val="left" w:pos="7980"/>
+        </w:tabs>
+        <w:rPr>
+          <w:rFonts w:ascii="Segoe UI" w:hAnsi="Segoe UI" w:cs="Segoe UI"/>
+          <w:i/>
+          <w:iCs/>
+          <w:sz w:val="28"/>
+          <w:szCs w:val="28"/>
+        </w:rPr>
+      </w:pPr>
+      <w:r>
+        <w:rPr>
+          <w:rFonts w:ascii="Segoe UI" w:hAnsi="Segoe UI" w:cs="Segoe UI"/>
+          <w:i/>
+          <w:iCs/>
+          <w:sz w:val="28"/>
+          <w:szCs w:val="28"/>
+        </w:rPr>
+        <w:t>User Story</w:t>
+      </w:r>
+    </w:p>
+    <w:p>
+      <w:pPr>
+        <w:pStyle w:val="ListParagraph"/>
+        <w:numPr>
+          <w:ilvl w:val="1"/>
+          <w:numId w:val="12"/>
+        </w:numPr>
+        <w:tabs>
+          <w:tab w:val="left" w:pos="7980"/>
+        </w:tabs>
+        <w:spacing w:line="240" w:lineRule="auto"/>
+        <w:ind w:left="1434" w:hanging="357"/>
+        <w:contextualSpacing w:val="0"/>
+        <w:rPr>
+          <w:rFonts w:ascii="Segoe UI" w:hAnsi="Segoe UI" w:cs="Segoe UI"/>
+          <w:i/>
+          <w:iCs/>
+          <w:sz w:val="28"/>
+          <w:szCs w:val="28"/>
+        </w:rPr>
+      </w:pPr>
+      <w:r>
+        <w:rPr>
+          <w:rFonts w:ascii="Segoe UI" w:hAnsi="Segoe UI" w:cs="Segoe UI"/>
+          <w:i/>
+          <w:iCs/>
+          <w:sz w:val="28"/>
+          <w:szCs w:val="28"/>
+        </w:rPr>
+        <w:t>User Acceptance Test</w:t>
+      </w:r>
+    </w:p>
+    <w:p>
+      <w:pPr>
+        <w:pStyle w:val="ListParagraph"/>
+        <w:numPr>
+          <w:ilvl w:val="0"/>
+          <w:numId w:val="12"/>
+        </w:numPr>
+        <w:tabs>
+          <w:tab w:val="left" w:pos="7980"/>
+        </w:tabs>
+        <w:spacing w:line="240" w:lineRule="auto"/>
+        <w:ind w:left="714" w:hanging="357"/>
+        <w:contextualSpacing w:val="0"/>
+        <w:rPr>
+          <w:rFonts w:ascii="Segoe UI" w:hAnsi="Segoe UI" w:cs="Segoe UI"/>
+          <w:sz w:val="28"/>
+          <w:szCs w:val="28"/>
+        </w:rPr>
+      </w:pPr>
+      <w:r>
+        <w:rPr>
+          <w:rFonts w:ascii="Segoe UI" w:hAnsi="Segoe UI" w:cs="Segoe UI"/>
+          <w:sz w:val="28"/>
+          <w:szCs w:val="28"/>
+        </w:rPr>
+        <w:t xml:space="preserve">As a </w:t>
+      </w:r>
+      <w:r>
+        <w:rPr>
+          <w:rFonts w:ascii="Segoe UI" w:hAnsi="Segoe UI" w:cs="Segoe UI"/>
+          <w:sz w:val="28"/>
+          <w:szCs w:val="28"/>
+        </w:rPr>
+        <w:t xml:space="preserve">logged </w:t>
+      </w:r>
+      <w:r>
+        <w:rPr>
+          <w:rFonts w:ascii="Segoe UI" w:hAnsi="Segoe UI" w:cs="Segoe UI"/>
+          <w:sz w:val="28"/>
+          <w:szCs w:val="28"/>
+        </w:rPr>
+        <w:t>o</w:t>
+      </w:r>
+      <w:r>
+        <w:rPr>
+          <w:rFonts w:ascii="Segoe UI" w:hAnsi="Segoe UI" w:cs="Segoe UI"/>
+          <w:sz w:val="28"/>
+          <w:szCs w:val="28"/>
+        </w:rPr>
+        <w:t xml:space="preserve">ut </w:t>
+      </w:r>
+      <w:r>
+        <w:rPr>
+          <w:rFonts w:ascii="Segoe UI" w:hAnsi="Segoe UI" w:cs="Segoe UI"/>
+          <w:sz w:val="28"/>
+          <w:szCs w:val="28"/>
+        </w:rPr>
+        <w:t>user of the system, I want to be directed to a hub/menu upon login to be present with options to create or import questions, or view questions already stored in the system.</w:t>
+      </w:r>
+    </w:p>
+    <w:p>
+      <w:pPr>
+        <w:pStyle w:val="ListParagraph"/>
+        <w:numPr>
+          <w:ilvl w:val="1"/>
+          <w:numId w:val="12"/>
+        </w:numPr>
+        <w:spacing w:line="240" w:lineRule="auto"/>
+        <w:ind w:left="1434" w:hanging="357"/>
+        <w:contextualSpacing w:val="0"/>
+        <w:rPr>
+          <w:rFonts w:ascii="Segoe UI" w:hAnsi="Segoe UI" w:cs="Segoe UI"/>
+          <w:sz w:val="28"/>
+          <w:szCs w:val="28"/>
+          <w:u w:val="single"/>
+        </w:rPr>
+      </w:pPr>
+      <w:r>
+        <w:rPr>
+          <w:rFonts w:ascii="Segoe UI" w:hAnsi="Segoe UI" w:cs="Segoe UI"/>
+          <w:sz w:val="28"/>
+          <w:szCs w:val="28"/>
+        </w:rPr>
+        <w:t xml:space="preserve">Given that I am logged out of the </w:t>
+      </w:r>
+      <w:r>
+        <w:rPr>
+          <w:rFonts w:ascii="Segoe UI" w:hAnsi="Segoe UI" w:cs="Segoe UI"/>
+          <w:sz w:val="28"/>
+          <w:szCs w:val="28"/>
+        </w:rPr>
+        <w:t>system</w:t>
+      </w:r>
+      <w:r>
+        <w:rPr>
+          <w:rFonts w:ascii="Segoe UI" w:hAnsi="Segoe UI" w:cs="Segoe UI"/>
+          <w:sz w:val="28"/>
+          <w:szCs w:val="28"/>
+        </w:rPr>
+        <w:t xml:space="preserve"> and I am on the Sign-in page, when I enter valid credentials (email address and password) and click the login button, then the system will log me into the system</w:t>
+      </w:r>
+      <w:r>
+        <w:rPr>
+          <w:rFonts w:ascii="Segoe UI" w:hAnsi="Segoe UI" w:cs="Segoe UI"/>
+          <w:sz w:val="28"/>
+          <w:szCs w:val="28"/>
+        </w:rPr>
+        <w:t xml:space="preserve"> and then shows the menu/hub page</w:t>
+      </w:r>
+      <w:r>
+        <w:rPr>
+          <w:rFonts w:ascii="Segoe UI" w:hAnsi="Segoe UI" w:cs="Segoe UI"/>
+          <w:sz w:val="28"/>
+          <w:szCs w:val="28"/>
+        </w:rPr>
+        <w:t>.</w:t>
+      </w:r>
+    </w:p>
+    <w:p>
+      <w:pPr>
+        <w:pStyle w:val="ListParagraph"/>
+        <w:numPr>
+          <w:ilvl w:val="0"/>
+          <w:numId w:val="12"/>
+        </w:numPr>
+        <w:tabs>
+          <w:tab w:val="left" w:pos="7980"/>
+        </w:tabs>
+        <w:spacing w:line="240" w:lineRule="auto"/>
+        <w:ind w:left="714" w:hanging="357"/>
+        <w:contextualSpacing w:val="0"/>
+        <w:rPr>
+          <w:rFonts w:ascii="Segoe UI" w:hAnsi="Segoe UI" w:cs="Segoe UI"/>
+          <w:sz w:val="28"/>
+          <w:szCs w:val="28"/>
+        </w:rPr>
+      </w:pPr>
+      <w:r>
+        <w:rPr>
+          <w:rFonts w:ascii="Segoe UI" w:hAnsi="Segoe UI" w:cs="Segoe UI"/>
+          <w:sz w:val="28"/>
+          <w:szCs w:val="28"/>
+        </w:rPr>
+        <w:t>As an authorised person (staff member), I want to create new questions to add to the question bank so that they can be stored and then accessed by other users.</w:t>
+      </w:r>
+    </w:p>
+    <w:p>
+      <w:pPr>
+        <w:pStyle w:val="ListParagraph"/>
+        <w:numPr>
+          <w:ilvl w:val="1"/>
+          <w:numId w:val="12"/>
+        </w:numPr>
+        <w:tabs>
+          <w:tab w:val="left" w:pos="7980"/>
+        </w:tabs>
+        <w:spacing w:line="240" w:lineRule="auto"/>
+        <w:contextualSpacing w:val="0"/>
+        <w:rPr>
+          <w:rFonts w:ascii="Segoe UI" w:hAnsi="Segoe UI" w:cs="Segoe UI"/>
+          <w:sz w:val="28"/>
+          <w:szCs w:val="28"/>
+        </w:rPr>
+      </w:pPr>
+      <w:r>
+        <w:rPr>
+          <w:rFonts w:ascii="Segoe UI" w:hAnsi="Segoe UI" w:cs="Segoe UI"/>
+          <w:sz w:val="28"/>
+          <w:szCs w:val="28"/>
+        </w:rPr>
+        <w:t>Given that I am an authorized user</w:t>
+      </w:r>
+      <w:r>
+        <w:rPr>
+          <w:rFonts w:ascii="Segoe UI" w:hAnsi="Segoe UI" w:cs="Segoe UI"/>
+          <w:sz w:val="28"/>
+          <w:szCs w:val="28"/>
+        </w:rPr>
+        <w:t>, when I create a new question and click the save button, the question will be stored in the system.</w:t>
+      </w:r>
+    </w:p>
+    <w:p>
+      <w:pPr>
+        <w:pStyle w:val="ListParagraph"/>
+        <w:numPr>
+          <w:ilvl w:val="0"/>
+          <w:numId w:val="12"/>
+        </w:numPr>
+        <w:tabs>
+          <w:tab w:val="left" w:pos="7980"/>
+        </w:tabs>
+        <w:spacing w:line="240" w:lineRule="auto"/>
+        <w:ind w:left="714" w:hanging="357"/>
+        <w:contextualSpacing w:val="0"/>
+        <w:rPr>
+          <w:rFonts w:ascii="Segoe UI" w:hAnsi="Segoe UI" w:cs="Segoe UI"/>
+          <w:sz w:val="28"/>
+          <w:szCs w:val="28"/>
+        </w:rPr>
+      </w:pPr>
+      <w:r>
+        <w:rPr>
+          <w:rFonts w:ascii="Segoe UI" w:hAnsi="Segoe UI" w:cs="Segoe UI"/>
+          <w:sz w:val="28"/>
+          <w:szCs w:val="28"/>
+        </w:rPr>
+        <w:t>As an authorised person (staff member), I want to create different types of questions</w:t>
+      </w:r>
+      <w:r>
+        <w:rPr>
+          <w:rFonts w:ascii="Segoe UI" w:hAnsi="Segoe UI" w:cs="Segoe UI"/>
+          <w:sz w:val="28"/>
+          <w:szCs w:val="28"/>
+        </w:rPr>
+        <w:t xml:space="preserve"> (MCQs, essay, etc.)</w:t>
+      </w:r>
+      <w:r>
+        <w:rPr>
+          <w:rFonts w:ascii="Segoe UI" w:hAnsi="Segoe UI" w:cs="Segoe UI"/>
+          <w:sz w:val="28"/>
+          <w:szCs w:val="28"/>
+        </w:rPr>
+        <w:t xml:space="preserve"> to add variety and complexity to the tests.</w:t>
+      </w:r>
+    </w:p>
+    <w:p>
+      <w:pPr>
+        <w:pStyle w:val="ListParagraph"/>
+        <w:numPr>
+          <w:ilvl w:val="1"/>
+          <w:numId w:val="12"/>
+        </w:numPr>
+        <w:spacing w:line="240" w:lineRule="auto"/>
+        <w:ind w:left="1434" w:hanging="357"/>
+        <w:contextualSpacing w:val="0"/>
+        <w:rPr>
+          <w:rFonts w:ascii="Segoe UI" w:hAnsi="Segoe UI" w:cs="Segoe UI"/>
+          <w:sz w:val="28"/>
+          <w:szCs w:val="28"/>
+          <w:u w:val="single"/>
+        </w:rPr>
+      </w:pPr>
+      <w:r>
+        <w:rPr>
+          <w:rFonts w:ascii="Segoe UI" w:hAnsi="Segoe UI" w:cs="Segoe UI"/>
+          <w:sz w:val="28"/>
+          <w:szCs w:val="28"/>
+        </w:rPr>
+        <w:t>Given that I am an authorised user,</w:t>
+      </w:r>
+      <w:r>
+        <w:rPr>
+          <w:rFonts w:ascii="Segoe UI" w:hAnsi="Segoe UI" w:cs="Segoe UI"/>
+          <w:sz w:val="28"/>
+          <w:szCs w:val="28"/>
+        </w:rPr>
+        <w:t xml:space="preserve"> when I open the “create question” page then the system shows me options of question types</w:t>
+      </w:r>
+      <w:r>
+        <w:rPr>
+          <w:rFonts w:ascii="Segoe UI" w:hAnsi="Segoe UI" w:cs="Segoe UI"/>
+          <w:sz w:val="28"/>
+          <w:szCs w:val="28"/>
+        </w:rPr>
+        <w:t>.</w:t>
+      </w:r>
+    </w:p>
+    <w:p>
+      <w:pPr>
+        <w:pStyle w:val="ListParagraph"/>
+        <w:numPr>
+          <w:ilvl w:val="0"/>
+          <w:numId w:val="12"/>
+        </w:numPr>
+        <w:tabs>
+          <w:tab w:val="left" w:pos="7980"/>
+        </w:tabs>
+        <w:spacing w:line="240" w:lineRule="auto"/>
+        <w:ind w:left="714" w:hanging="357"/>
+        <w:contextualSpacing w:val="0"/>
+        <w:rPr>
+          <w:rFonts w:ascii="Segoe UI" w:hAnsi="Segoe UI" w:cs="Segoe UI"/>
+          <w:sz w:val="28"/>
+          <w:szCs w:val="28"/>
+        </w:rPr>
+      </w:pPr>
+      <w:r>
+        <w:rPr>
+          <w:rFonts w:ascii="Segoe UI" w:hAnsi="Segoe UI" w:cs="Segoe UI"/>
+          <w:sz w:val="28"/>
+          <w:szCs w:val="28"/>
+        </w:rPr>
+        <w:t>As an authorised person (staff member), I want to view/access questions in the question bank to create quizzes.</w:t>
+      </w:r>
+    </w:p>
+    <w:p>
+      <w:pPr>
+        <w:pStyle w:val="ListParagraph"/>
+        <w:numPr>
+          <w:ilvl w:val="1"/>
+          <w:numId w:val="12"/>
+        </w:numPr>
+        <w:tabs>
+          <w:tab w:val="left" w:pos="7980"/>
+        </w:tabs>
+        <w:spacing w:line="240" w:lineRule="auto"/>
+        <w:contextualSpacing w:val="0"/>
+        <w:rPr>
+          <w:rFonts w:ascii="Segoe UI" w:hAnsi="Segoe UI" w:cs="Segoe UI"/>
+          <w:sz w:val="28"/>
+          <w:szCs w:val="28"/>
+        </w:rPr>
+      </w:pPr>
+      <w:r>
+        <w:rPr>
+          <w:rFonts w:ascii="Segoe UI" w:hAnsi="Segoe UI" w:cs="Segoe UI"/>
+          <w:sz w:val="28"/>
+          <w:szCs w:val="28"/>
+        </w:rPr>
+        <w:t xml:space="preserve">Given that I am an authorised user and I am on the menu/hub page, when I open the “Questions” page, then the system shows a list of all questions that have been created/imported into the system. </w:t>
+      </w:r>
+    </w:p>
+    <w:p>
+      <w:pPr>
+        <w:pStyle w:val="ListParagraph"/>
+        <w:numPr>
+          <w:ilvl w:val="0"/>
+          <w:numId w:val="12"/>
+        </w:numPr>
+        <w:tabs>
+          <w:tab w:val="left" w:pos="7980"/>
+        </w:tabs>
+        <w:spacing w:line="240" w:lineRule="auto"/>
+        <w:ind w:left="714" w:hanging="357"/>
+        <w:contextualSpacing w:val="0"/>
+        <w:rPr>
+          <w:rFonts w:ascii="Segoe UI" w:hAnsi="Segoe UI" w:cs="Segoe UI"/>
+          <w:sz w:val="28"/>
+          <w:szCs w:val="28"/>
+        </w:rPr>
+      </w:pPr>
+      <w:r>
+        <w:rPr>
+          <w:rFonts w:ascii="Segoe UI" w:hAnsi="Segoe UI" w:cs="Segoe UI"/>
+          <w:sz w:val="28"/>
+          <w:szCs w:val="28"/>
+        </w:rPr>
+        <w:lastRenderedPageBreak/>
+        <w:t xml:space="preserve">As an authorised person (staff member), I want to create quizzes directly in the question bank management system to avoid using </w:t>
+      </w:r>
+      <w:r>
+        <w:rPr>
+          <w:rFonts w:ascii="Segoe UI" w:hAnsi="Segoe UI" w:cs="Segoe UI"/>
+          <w:sz w:val="28"/>
+          <w:szCs w:val="28"/>
+        </w:rPr>
+        <w:t>external</w:t>
+      </w:r>
+      <w:r>
+        <w:rPr>
+          <w:rFonts w:ascii="Segoe UI" w:hAnsi="Segoe UI" w:cs="Segoe UI"/>
+          <w:sz w:val="28"/>
+          <w:szCs w:val="28"/>
+        </w:rPr>
+        <w:t xml:space="preserve"> applications to create questions.</w:t>
+      </w:r>
+    </w:p>
+    <w:p>
+      <w:pPr>
+        <w:pStyle w:val="ListParagraph"/>
+        <w:numPr>
+          <w:ilvl w:val="1"/>
+          <w:numId w:val="12"/>
+        </w:numPr>
+        <w:spacing w:line="240" w:lineRule="auto"/>
+        <w:ind w:left="1434" w:hanging="357"/>
+        <w:contextualSpacing w:val="0"/>
+        <w:rPr>
+          <w:rFonts w:ascii="Segoe UI" w:hAnsi="Segoe UI" w:cs="Segoe UI"/>
+          <w:sz w:val="28"/>
+          <w:szCs w:val="28"/>
+          <w:u w:val="single"/>
+        </w:rPr>
+      </w:pPr>
+      <w:r>
+        <w:rPr>
+          <w:rFonts w:ascii="Segoe UI" w:hAnsi="Segoe UI" w:cs="Segoe UI"/>
+          <w:sz w:val="28"/>
+          <w:szCs w:val="28"/>
+        </w:rPr>
+        <w:t xml:space="preserve">Given that I am an authorised </w:t>
+      </w:r>
+      <w:r>
+        <w:rPr>
+          <w:rFonts w:ascii="Segoe UI" w:hAnsi="Segoe UI" w:cs="Segoe UI"/>
+          <w:sz w:val="28"/>
+          <w:szCs w:val="28"/>
+        </w:rPr>
+        <w:t>user,</w:t>
+      </w:r>
+      <w:r>
+        <w:rPr>
+          <w:rFonts w:ascii="Segoe UI" w:hAnsi="Segoe UI" w:cs="Segoe UI"/>
+          <w:sz w:val="28"/>
+          <w:szCs w:val="28"/>
+        </w:rPr>
+        <w:t xml:space="preserve"> and I am on the “create question” page and I have specified the type of question I want to create, then the system shows an input field related to the specified question type.</w:t>
+      </w:r>
+    </w:p>
+    <w:p>
+      <w:pPr>
+        <w:pStyle w:val="ListParagraph"/>
+        <w:numPr>
+          <w:ilvl w:val="0"/>
+          <w:numId w:val="12"/>
+        </w:numPr>
+        <w:tabs>
+          <w:tab w:val="left" w:pos="7980"/>
+        </w:tabs>
+        <w:spacing w:line="240" w:lineRule="auto"/>
+        <w:ind w:left="714" w:hanging="357"/>
+        <w:contextualSpacing w:val="0"/>
+        <w:rPr>
+          <w:rFonts w:ascii="Segoe UI" w:hAnsi="Segoe UI" w:cs="Segoe UI"/>
+          <w:sz w:val="28"/>
+          <w:szCs w:val="28"/>
+        </w:rPr>
+      </w:pPr>
+      <w:r>
+        <w:rPr>
+          <w:rFonts w:ascii="Segoe UI" w:hAnsi="Segoe UI" w:cs="Segoe UI"/>
+          <w:sz w:val="28"/>
+          <w:szCs w:val="28"/>
+        </w:rPr>
+        <w:t>As an authorised person (staff member), I want to download/export questions from the question bank</w:t>
+      </w:r>
+      <w:r>
+        <w:rPr>
+          <w:rFonts w:ascii="Segoe UI" w:hAnsi="Segoe UI" w:cs="Segoe UI"/>
+          <w:sz w:val="28"/>
+          <w:szCs w:val="28"/>
+        </w:rPr>
+        <w:t>,</w:t>
+      </w:r>
+      <w:r>
+        <w:rPr>
+          <w:rFonts w:ascii="Segoe UI" w:hAnsi="Segoe UI" w:cs="Segoe UI"/>
+          <w:sz w:val="28"/>
+          <w:szCs w:val="28"/>
+        </w:rPr>
+        <w:t xml:space="preserve"> </w:t>
+      </w:r>
+      <w:r>
+        <w:rPr>
+          <w:rFonts w:ascii="Segoe UI" w:hAnsi="Segoe UI" w:cs="Segoe UI"/>
+          <w:sz w:val="28"/>
+          <w:szCs w:val="28"/>
+        </w:rPr>
+        <w:t xml:space="preserve">in a zip file adhering the QTI format, </w:t>
+      </w:r>
+      <w:r>
+        <w:rPr>
+          <w:rFonts w:ascii="Segoe UI" w:hAnsi="Segoe UI" w:cs="Segoe UI"/>
+          <w:sz w:val="28"/>
+          <w:szCs w:val="28"/>
+        </w:rPr>
+        <w:t>to various other LMS platforms so that I can create exams and quizzes.</w:t>
+      </w:r>
+    </w:p>
+    <w:p>
+      <w:pPr>
+        <w:pStyle w:val="ListParagraph"/>
+        <w:numPr>
+          <w:ilvl w:val="1"/>
+          <w:numId w:val="12"/>
+        </w:numPr>
+        <w:tabs>
+          <w:tab w:val="left" w:pos="7980"/>
+        </w:tabs>
+        <w:spacing w:line="240" w:lineRule="auto"/>
+        <w:contextualSpacing w:val="0"/>
+        <w:rPr>
+          <w:rFonts w:ascii="Segoe UI" w:hAnsi="Segoe UI" w:cs="Segoe UI"/>
+          <w:sz w:val="28"/>
+          <w:szCs w:val="28"/>
+        </w:rPr>
+      </w:pPr>
+      <w:r>
+        <w:rPr>
+          <w:rFonts w:ascii="Segoe UI" w:hAnsi="Segoe UI" w:cs="Segoe UI"/>
+          <w:sz w:val="28"/>
+          <w:szCs w:val="28"/>
+        </w:rPr>
+        <w:t>Given that I am an authorized user and I am on the “Questions” page, when I select the option to export question, then the system enable me to select the destination where I would like to save the zipped QTI formatted file.</w:t>
+      </w:r>
+    </w:p>
+    <w:p>
+      <w:pPr>
+        <w:pStyle w:val="ListParagraph"/>
+        <w:numPr>
+          <w:ilvl w:val="0"/>
+          <w:numId w:val="12"/>
+        </w:numPr>
+        <w:tabs>
+          <w:tab w:val="left" w:pos="7980"/>
+        </w:tabs>
+        <w:spacing w:line="240" w:lineRule="auto"/>
+        <w:ind w:left="714" w:hanging="357"/>
+        <w:contextualSpacing w:val="0"/>
+        <w:rPr>
+          <w:rFonts w:ascii="Segoe UI" w:hAnsi="Segoe UI" w:cs="Segoe UI"/>
+          <w:sz w:val="28"/>
+          <w:szCs w:val="28"/>
+        </w:rPr>
+      </w:pPr>
+      <w:r>
+        <w:rPr>
+          <w:rFonts w:ascii="Segoe UI" w:hAnsi="Segoe UI" w:cs="Segoe UI"/>
+          <w:sz w:val="28"/>
+          <w:szCs w:val="28"/>
+        </w:rPr>
+        <w:t>As an authorised person (staff member), I want to import questions</w:t>
+      </w:r>
+      <w:r>
+        <w:rPr>
+          <w:rFonts w:ascii="Segoe UI" w:hAnsi="Segoe UI" w:cs="Segoe UI"/>
+          <w:sz w:val="28"/>
+          <w:szCs w:val="28"/>
+        </w:rPr>
+        <w:t xml:space="preserve"> of various formats (QTIs, CVSs, docx, etc.)</w:t>
+      </w:r>
+      <w:r>
+        <w:rPr>
+          <w:rFonts w:ascii="Segoe UI" w:hAnsi="Segoe UI" w:cs="Segoe UI"/>
+          <w:sz w:val="28"/>
+          <w:szCs w:val="28"/>
+        </w:rPr>
+        <w:t xml:space="preserve"> </w:t>
+      </w:r>
+      <w:r>
+        <w:rPr>
+          <w:rFonts w:ascii="Segoe UI" w:hAnsi="Segoe UI" w:cs="Segoe UI"/>
+          <w:sz w:val="28"/>
+          <w:szCs w:val="28"/>
+        </w:rPr>
+        <w:t>from other LMSs</w:t>
+      </w:r>
+      <w:r>
+        <w:rPr>
+          <w:rFonts w:ascii="Segoe UI" w:hAnsi="Segoe UI" w:cs="Segoe UI"/>
+          <w:sz w:val="28"/>
+          <w:szCs w:val="28"/>
+        </w:rPr>
+        <w:t xml:space="preserve">, </w:t>
+      </w:r>
+      <w:r>
+        <w:rPr>
+          <w:rFonts w:ascii="Segoe UI" w:hAnsi="Segoe UI" w:cs="Segoe UI"/>
+          <w:sz w:val="28"/>
+          <w:szCs w:val="28"/>
+        </w:rPr>
+        <w:t>into the question management system to avoid having to recreate questions that already exist.</w:t>
+      </w:r>
+    </w:p>
+    <w:p>
+      <w:pPr>
+        <w:pStyle w:val="ListParagraph"/>
+        <w:numPr>
+          <w:ilvl w:val="1"/>
+          <w:numId w:val="12"/>
+        </w:numPr>
+        <w:spacing w:line="240" w:lineRule="auto"/>
+        <w:ind w:left="1434" w:hanging="357"/>
+        <w:contextualSpacing w:val="0"/>
+        <w:rPr>
+          <w:rFonts w:ascii="Segoe UI" w:hAnsi="Segoe UI" w:cs="Segoe UI"/>
+          <w:sz w:val="28"/>
+          <w:szCs w:val="28"/>
+        </w:rPr>
+      </w:pPr>
+      <w:r>
+        <w:rPr>
+          <w:rFonts w:ascii="Segoe UI" w:hAnsi="Segoe UI" w:cs="Segoe UI"/>
+          <w:sz w:val="28"/>
+          <w:szCs w:val="28"/>
+        </w:rPr>
+        <w:t xml:space="preserve">Given that I am an authorised </w:t>
+      </w:r>
+      <w:r>
+        <w:rPr>
+          <w:rFonts w:ascii="Segoe UI" w:hAnsi="Segoe UI" w:cs="Segoe UI"/>
+          <w:sz w:val="28"/>
+          <w:szCs w:val="28"/>
+        </w:rPr>
+        <w:t>user,</w:t>
+      </w:r>
+      <w:r>
+        <w:rPr>
+          <w:rFonts w:ascii="Segoe UI" w:hAnsi="Segoe UI" w:cs="Segoe UI"/>
+          <w:sz w:val="28"/>
+          <w:szCs w:val="28"/>
+        </w:rPr>
+        <w:t xml:space="preserve"> and I am on the “create question” page, when I select the option to import a question, then the system enables me to select a file</w:t>
+      </w:r>
+      <w:r>
+        <w:rPr>
+          <w:rFonts w:ascii="Segoe UI" w:hAnsi="Segoe UI" w:cs="Segoe UI"/>
+          <w:sz w:val="28"/>
+          <w:szCs w:val="28"/>
+        </w:rPr>
+        <w:t xml:space="preserve"> (</w:t>
+      </w:r>
+      <w:r>
+        <w:rPr>
+          <w:rFonts w:ascii="Segoe UI" w:hAnsi="Segoe UI" w:cs="Segoe UI"/>
+          <w:sz w:val="28"/>
+          <w:szCs w:val="28"/>
+        </w:rPr>
+        <w:t>QTIs, CVSs, docx, etc.</w:t>
+      </w:r>
+      <w:r>
+        <w:rPr>
+          <w:rFonts w:ascii="Segoe UI" w:hAnsi="Segoe UI" w:cs="Segoe UI"/>
+          <w:sz w:val="28"/>
+          <w:szCs w:val="28"/>
+        </w:rPr>
+        <w:t>) from my device</w:t>
+      </w:r>
+      <w:r>
+        <w:rPr>
+          <w:rFonts w:ascii="Segoe UI" w:hAnsi="Segoe UI" w:cs="Segoe UI"/>
+          <w:sz w:val="28"/>
+          <w:szCs w:val="28"/>
+        </w:rPr>
+        <w:t xml:space="preserve"> to import into the system.</w:t>
+      </w:r>
+    </w:p>
+    <w:p>
+      <w:pPr>
+        <w:pStyle w:val="ListParagraph"/>
+        <w:numPr>
+          <w:ilvl w:val="0"/>
+          <w:numId w:val="12"/>
+        </w:numPr>
+        <w:tabs>
+          <w:tab w:val="left" w:pos="7980"/>
+        </w:tabs>
+        <w:spacing w:line="240" w:lineRule="auto"/>
+        <w:ind w:left="714" w:hanging="357"/>
+        <w:contextualSpacing w:val="0"/>
+        <w:rPr>
+          <w:rFonts w:ascii="Segoe UI" w:hAnsi="Segoe UI" w:cs="Segoe UI"/>
+          <w:sz w:val="28"/>
+          <w:szCs w:val="28"/>
+        </w:rPr>
+      </w:pPr>
+      <w:r>
+        <w:rPr>
+          <w:rFonts w:ascii="Segoe UI" w:hAnsi="Segoe UI" w:cs="Segoe UI"/>
+          <w:sz w:val="28"/>
+          <w:szCs w:val="28"/>
+        </w:rPr>
+        <w:t>As an authorised person (staff member), I want to attach tags to questions so users can easily find questions by subject/topic type in the Question Bank later.</w:t>
+      </w:r>
+    </w:p>
+    <w:p>
+      <w:pPr>
+        <w:pStyle w:val="ListParagraph"/>
+        <w:numPr>
+          <w:ilvl w:val="1"/>
+          <w:numId w:val="12"/>
+        </w:numPr>
+        <w:spacing w:line="240" w:lineRule="auto"/>
+        <w:ind w:left="1434" w:hanging="357"/>
+        <w:contextualSpacing w:val="0"/>
+        <w:rPr>
+          <w:rFonts w:ascii="Segoe UI" w:hAnsi="Segoe UI" w:cs="Segoe UI"/>
+          <w:sz w:val="28"/>
+          <w:szCs w:val="28"/>
+          <w:u w:val="single"/>
+        </w:rPr>
+      </w:pPr>
+      <w:r>
+        <w:rPr>
+          <w:rFonts w:ascii="Segoe UI" w:hAnsi="Segoe UI" w:cs="Segoe UI"/>
+          <w:sz w:val="28"/>
+          <w:szCs w:val="28"/>
+        </w:rPr>
+        <w:t xml:space="preserve">Given that I am an authorised </w:t>
+      </w:r>
+      <w:r>
+        <w:rPr>
+          <w:rFonts w:ascii="Segoe UI" w:hAnsi="Segoe UI" w:cs="Segoe UI"/>
+          <w:sz w:val="28"/>
+          <w:szCs w:val="28"/>
+        </w:rPr>
+        <w:t>user</w:t>
+      </w:r>
+      <w:r>
+        <w:rPr>
+          <w:rFonts w:ascii="Segoe UI" w:hAnsi="Segoe UI" w:cs="Segoe UI"/>
+          <w:sz w:val="28"/>
+          <w:szCs w:val="28"/>
+        </w:rPr>
+        <w:t xml:space="preserve"> and I am on the “create question” page</w:t>
+      </w:r>
+      <w:r>
+        <w:rPr>
+          <w:rFonts w:ascii="Segoe UI" w:hAnsi="Segoe UI" w:cs="Segoe UI"/>
+          <w:sz w:val="28"/>
+          <w:szCs w:val="28"/>
+        </w:rPr>
+        <w:t>, when I have completed filling in all input fields of my specified question type</w:t>
+      </w:r>
+      <w:r>
+        <w:rPr>
+          <w:rFonts w:ascii="Segoe UI" w:hAnsi="Segoe UI" w:cs="Segoe UI"/>
+          <w:sz w:val="28"/>
+          <w:szCs w:val="28"/>
+        </w:rPr>
+        <w:t xml:space="preserve"> and I click “done”, then the shows shows an input field requiring the “question name” and “tag”; </w:t>
+      </w:r>
+      <w:r>
+        <w:rPr>
+          <w:rFonts w:ascii="Segoe UI" w:hAnsi="Segoe UI" w:cs="Segoe UI"/>
+          <w:sz w:val="28"/>
+          <w:szCs w:val="28"/>
+        </w:rPr>
+        <w:lastRenderedPageBreak/>
+        <w:t>when I select the “tag” section, then the system shows various topics/subjects to select as a tag.</w:t>
+      </w:r>
+      <w:r>
+        <w:rPr>
+          <w:rFonts w:ascii="Segoe UI" w:hAnsi="Segoe UI" w:cs="Segoe UI"/>
+          <w:sz w:val="28"/>
+          <w:szCs w:val="28"/>
+        </w:rPr>
+        <w:t xml:space="preserve"> </w:t>
+      </w:r>
+    </w:p>
+    <w:p>
+      <w:pPr>
+        <w:pStyle w:val="ListParagraph"/>
+        <w:numPr>
+          <w:ilvl w:val="0"/>
+          <w:numId w:val="12"/>
+        </w:numPr>
+        <w:tabs>
+          <w:tab w:val="left" w:pos="7980"/>
+        </w:tabs>
+        <w:spacing w:line="240" w:lineRule="auto"/>
+        <w:ind w:left="714" w:hanging="357"/>
+        <w:contextualSpacing w:val="0"/>
+        <w:rPr>
+          <w:rFonts w:ascii="Segoe UI" w:hAnsi="Segoe UI" w:cs="Segoe UI"/>
+          <w:sz w:val="28"/>
+          <w:szCs w:val="28"/>
+        </w:rPr>
+      </w:pPr>
+      <w:r>
+        <w:rPr>
+          <w:rFonts w:ascii="Segoe UI" w:hAnsi="Segoe UI" w:cs="Segoe UI"/>
+          <w:sz w:val="28"/>
+          <w:szCs w:val="28"/>
+        </w:rPr>
+        <w:t>As an authorised person (staff member), I want to peer review questions on the system to ensure that the questions on the system are of high quality/standard.</w:t>
+      </w:r>
+    </w:p>
+    <w:p>
+      <w:pPr>
+        <w:pStyle w:val="ListParagraph"/>
+        <w:numPr>
+          <w:ilvl w:val="1"/>
+          <w:numId w:val="12"/>
+        </w:numPr>
+        <w:spacing w:line="240" w:lineRule="auto"/>
+        <w:ind w:left="1434" w:hanging="357"/>
+        <w:contextualSpacing w:val="0"/>
+        <w:rPr>
+          <w:rFonts w:ascii="Segoe UI" w:hAnsi="Segoe UI" w:cs="Segoe UI"/>
+          <w:sz w:val="28"/>
+          <w:szCs w:val="28"/>
+          <w:u w:val="single"/>
+        </w:rPr>
+      </w:pPr>
+      <w:r>
+        <w:rPr>
+          <w:rFonts w:ascii="Segoe UI" w:hAnsi="Segoe UI" w:cs="Segoe UI"/>
+          <w:sz w:val="28"/>
+          <w:szCs w:val="28"/>
+        </w:rPr>
+        <w:t>Given that I am an authorised user</w:t>
+      </w:r>
+      <w:r>
+        <w:rPr>
+          <w:rFonts w:ascii="Segoe UI" w:hAnsi="Segoe UI" w:cs="Segoe UI"/>
+          <w:sz w:val="28"/>
+          <w:szCs w:val="28"/>
+        </w:rPr>
+        <w:t xml:space="preserve"> and I am on the “Questions” page</w:t>
+      </w:r>
+      <w:r>
+        <w:rPr>
+          <w:rFonts w:ascii="Segoe UI" w:hAnsi="Segoe UI" w:cs="Segoe UI"/>
+          <w:sz w:val="28"/>
+          <w:szCs w:val="28"/>
+        </w:rPr>
+        <w:t xml:space="preserve">, when </w:t>
+      </w:r>
+      <w:r>
+        <w:rPr>
+          <w:rFonts w:ascii="Segoe UI" w:hAnsi="Segoe UI" w:cs="Segoe UI"/>
+          <w:sz w:val="28"/>
+          <w:szCs w:val="28"/>
+        </w:rPr>
+        <w:t>click on a question from the presented list</w:t>
+      </w:r>
+      <w:r>
+        <w:rPr>
+          <w:rFonts w:ascii="Segoe UI" w:hAnsi="Segoe UI" w:cs="Segoe UI"/>
+          <w:sz w:val="28"/>
+          <w:szCs w:val="28"/>
+        </w:rPr>
+        <w:t xml:space="preserve">, </w:t>
+      </w:r>
+      <w:r>
+        <w:rPr>
+          <w:rFonts w:ascii="Segoe UI" w:hAnsi="Segoe UI" w:cs="Segoe UI"/>
+          <w:sz w:val="28"/>
+          <w:szCs w:val="28"/>
+        </w:rPr>
+        <w:t>then the system shows an option to peer review the question, when I select the option to peer review a question, then the system provides an interface to review the select question.</w:t>
+      </w:r>
+    </w:p>
+    <w:p>
+      <w:pPr>
+        <w:pStyle w:val="ListParagraph"/>
+        <w:numPr>
+          <w:ilvl w:val="0"/>
+          <w:numId w:val="12"/>
+        </w:numPr>
+        <w:tabs>
+          <w:tab w:val="left" w:pos="7980"/>
+        </w:tabs>
+        <w:spacing w:line="240" w:lineRule="auto"/>
+        <w:ind w:left="714" w:hanging="357"/>
+        <w:contextualSpacing w:val="0"/>
+        <w:rPr>
+          <w:rFonts w:ascii="Segoe UI" w:hAnsi="Segoe UI" w:cs="Segoe UI"/>
+          <w:sz w:val="28"/>
+          <w:szCs w:val="28"/>
+        </w:rPr>
+      </w:pPr>
+      <w:r>
+        <w:rPr>
+          <w:rFonts w:ascii="Segoe UI" w:hAnsi="Segoe UI" w:cs="Segoe UI"/>
+          <w:sz w:val="28"/>
+          <w:szCs w:val="28"/>
+        </w:rPr>
+        <w:t>As an authorised person (staff member), I can track my activity</w:t>
+      </w:r>
+      <w:r>
+        <w:rPr>
+          <w:rFonts w:ascii="Segoe UI" w:hAnsi="Segoe UI" w:cs="Segoe UI"/>
+          <w:sz w:val="28"/>
+          <w:szCs w:val="28"/>
+        </w:rPr>
+        <w:t xml:space="preserve"> (</w:t>
+      </w:r>
+      <w:r>
+        <w:rPr>
+          <w:rFonts w:ascii="Segoe UI" w:hAnsi="Segoe UI" w:cs="Segoe UI"/>
+          <w:sz w:val="28"/>
+          <w:szCs w:val="28"/>
+        </w:rPr>
+        <w:t xml:space="preserve">sessions) </w:t>
+      </w:r>
+      <w:r>
+        <w:rPr>
+          <w:rFonts w:ascii="Segoe UI" w:hAnsi="Segoe UI" w:cs="Segoe UI"/>
+          <w:sz w:val="28"/>
+          <w:szCs w:val="28"/>
+        </w:rPr>
+        <w:t>on</w:t>
+      </w:r>
+      <w:r>
+        <w:rPr>
+          <w:rFonts w:ascii="Segoe UI" w:hAnsi="Segoe UI" w:cs="Segoe UI"/>
+          <w:sz w:val="28"/>
+          <w:szCs w:val="28"/>
+        </w:rPr>
+        <w:t xml:space="preserve"> the system to </w:t>
+      </w:r>
+      <w:r>
+        <w:rPr>
+          <w:rFonts w:ascii="Segoe UI" w:hAnsi="Segoe UI" w:cs="Segoe UI"/>
+          <w:sz w:val="28"/>
+          <w:szCs w:val="28"/>
+        </w:rPr>
+        <w:t>monitor my interaction with the system</w:t>
+      </w:r>
+      <w:r>
+        <w:rPr>
+          <w:rFonts w:ascii="Segoe UI" w:hAnsi="Segoe UI" w:cs="Segoe UI"/>
+          <w:sz w:val="28"/>
+          <w:szCs w:val="28"/>
+        </w:rPr>
+        <w:t>.</w:t>
+      </w:r>
+    </w:p>
+    <w:p>
+      <w:pPr>
+        <w:pStyle w:val="ListParagraph"/>
+        <w:numPr>
+          <w:ilvl w:val="1"/>
+          <w:numId w:val="12"/>
+        </w:numPr>
+        <w:spacing w:line="240" w:lineRule="auto"/>
+        <w:ind w:left="1434" w:hanging="357"/>
+        <w:contextualSpacing w:val="0"/>
+        <w:rPr>
+          <w:rFonts w:ascii="Segoe UI" w:hAnsi="Segoe UI" w:cs="Segoe UI"/>
+          <w:sz w:val="28"/>
+          <w:szCs w:val="28"/>
+          <w:u w:val="single"/>
+        </w:rPr>
+      </w:pPr>
+      <w:r>
+        <w:rPr>
+          <w:rFonts w:ascii="Segoe UI" w:hAnsi="Segoe UI" w:cs="Segoe UI"/>
+          <w:sz w:val="28"/>
+          <w:szCs w:val="28"/>
+        </w:rPr>
+        <w:t>Given that I am an authorised user</w:t>
+      </w:r>
+      <w:r>
+        <w:rPr>
+          <w:rFonts w:ascii="Segoe UI" w:hAnsi="Segoe UI" w:cs="Segoe UI"/>
+          <w:sz w:val="28"/>
+          <w:szCs w:val="28"/>
+        </w:rPr>
+        <w:t xml:space="preserve"> and I am on the “menu/hub” </w:t>
+      </w:r>
+      <w:r>
+        <w:rPr>
+          <w:rFonts w:ascii="Segoe UI" w:hAnsi="Segoe UI" w:cs="Segoe UI"/>
+          <w:sz w:val="28"/>
+          <w:szCs w:val="28"/>
+        </w:rPr>
+        <w:t xml:space="preserve">page, </w:t>
+      </w:r>
+      <w:r>
+        <w:rPr>
+          <w:rFonts w:ascii="Segoe UI" w:hAnsi="Segoe UI" w:cs="Segoe UI"/>
+          <w:sz w:val="28"/>
+          <w:szCs w:val="28"/>
+        </w:rPr>
+        <w:t>when</w:t>
+      </w:r>
+      <w:r>
+        <w:rPr>
+          <w:rFonts w:ascii="Segoe UI" w:hAnsi="Segoe UI" w:cs="Segoe UI"/>
+          <w:sz w:val="28"/>
+          <w:szCs w:val="28"/>
+        </w:rPr>
+        <w:t xml:space="preserve"> I select the option to view my activity, </w:t>
+      </w:r>
+      <w:r>
+        <w:rPr>
+          <w:rFonts w:ascii="Segoe UI" w:hAnsi="Segoe UI" w:cs="Segoe UI"/>
+          <w:sz w:val="28"/>
+          <w:szCs w:val="28"/>
+        </w:rPr>
+        <w:t>the system shows</w:t>
+      </w:r>
+      <w:r>
+        <w:rPr>
+          <w:rFonts w:ascii="Segoe UI" w:hAnsi="Segoe UI" w:cs="Segoe UI"/>
+          <w:sz w:val="28"/>
+          <w:szCs w:val="28"/>
+        </w:rPr>
+        <w:t xml:space="preserve"> a list of my interaction with questions on the system (creation, editing, peer reviewing, etc.).</w:t>
+      </w:r>
+    </w:p>
+    <w:p>
+      <w:pPr>
+        <w:pStyle w:val="ListParagraph"/>
+        <w:numPr>
+          <w:ilvl w:val="0"/>
+          <w:numId w:val="12"/>
+        </w:numPr>
+        <w:tabs>
+          <w:tab w:val="left" w:pos="7980"/>
+        </w:tabs>
+        <w:spacing w:line="240" w:lineRule="auto"/>
+        <w:ind w:left="714" w:hanging="357"/>
+        <w:contextualSpacing w:val="0"/>
+        <w:rPr>
+          <w:rFonts w:ascii="Segoe UI" w:hAnsi="Segoe UI" w:cs="Segoe UI"/>
+          <w:sz w:val="28"/>
+          <w:szCs w:val="28"/>
+        </w:rPr>
+      </w:pPr>
+      <w:r>
+        <w:rPr>
+          <w:rFonts w:ascii="Segoe UI" w:hAnsi="Segoe UI" w:cs="Segoe UI"/>
+          <w:sz w:val="28"/>
+          <w:szCs w:val="28"/>
+        </w:rPr>
+        <w:t>As an administrator, I can manage (grant/deny) access to the system to ensure that no unauthorized users gain access to the question bank.</w:t>
+      </w:r>
+    </w:p>
+    <w:p>
+      <w:pPr>
+        <w:pStyle w:val="ListParagraph"/>
+        <w:numPr>
+          <w:ilvl w:val="1"/>
+          <w:numId w:val="12"/>
+        </w:numPr>
+        <w:tabs>
+          <w:tab w:val="left" w:pos="7980"/>
+        </w:tabs>
+        <w:spacing w:line="240" w:lineRule="auto"/>
+        <w:contextualSpacing w:val="0"/>
+        <w:rPr>
+          <w:rFonts w:ascii="Segoe UI" w:hAnsi="Segoe UI" w:cs="Segoe UI"/>
+          <w:sz w:val="28"/>
+          <w:szCs w:val="28"/>
+        </w:rPr>
+      </w:pPr>
+      <w:r>
+        <w:rPr>
+          <w:rFonts w:ascii="Segoe UI" w:hAnsi="Segoe UI" w:cs="Segoe UI"/>
+          <w:sz w:val="28"/>
+          <w:szCs w:val="28"/>
+        </w:rPr>
+        <w:t xml:space="preserve">Given that I am an </w:t>
+      </w:r>
+      <w:r>
+        <w:rPr>
+          <w:rFonts w:ascii="Segoe UI" w:hAnsi="Segoe UI" w:cs="Segoe UI"/>
+          <w:sz w:val="28"/>
+          <w:szCs w:val="28"/>
+        </w:rPr>
+        <w:t>administrator,</w:t>
+      </w:r>
+      <w:r>
+        <w:rPr>
+          <w:rFonts w:ascii="Segoe UI" w:hAnsi="Segoe UI" w:cs="Segoe UI"/>
+          <w:sz w:val="28"/>
+          <w:szCs w:val="28"/>
+        </w:rPr>
+        <w:t xml:space="preserve"> and I am </w:t>
+      </w:r>
+      <w:r>
+        <w:rPr>
+          <w:rFonts w:ascii="Segoe UI" w:hAnsi="Segoe UI" w:cs="Segoe UI"/>
+          <w:sz w:val="28"/>
+          <w:szCs w:val="28"/>
+        </w:rPr>
+        <w:t>on the “authorised user” page, when I click a user record from the list, then the system prompts whether that user should be deauthori</w:t>
+      </w:r>
+      <w:r>
+        <w:rPr>
+          <w:rFonts w:ascii="Segoe UI" w:hAnsi="Segoe UI" w:cs="Segoe UI"/>
+          <w:sz w:val="28"/>
+          <w:szCs w:val="28"/>
+        </w:rPr>
+        <w:t>s</w:t>
+      </w:r>
+      <w:r>
+        <w:rPr>
+          <w:rFonts w:ascii="Segoe UI" w:hAnsi="Segoe UI" w:cs="Segoe UI"/>
+          <w:sz w:val="28"/>
+          <w:szCs w:val="28"/>
+        </w:rPr>
+        <w:t>ed.</w:t>
+      </w:r>
+    </w:p>
+    <w:p>
+      <w:pPr>
+        <w:rPr>
+          <w:rFonts w:ascii="Segoe UI" w:hAnsi="Segoe UI" w:cs="Segoe UI"/>
+          <w:b/>
+          <w:bCs/>
+          <w:sz w:val="28"/>
+          <w:szCs w:val="28"/>
+          <w:u w:val="single"/>
+        </w:rPr>
+      </w:pPr>
+      <w:r>
+        <w:rPr>
+          <w:rFonts w:ascii="Segoe UI" w:hAnsi="Segoe UI" w:cs="Segoe UI"/>
+          <w:b/>
+          <w:bCs/>
+          <w:sz w:val="28"/>
+          <w:szCs w:val="28"/>
+          <w:u w:val="single"/>
+        </w:rPr>
+        <w:br w:type="page"/>
+      </w:r>
+    </w:p>
+    <w:p>
+      <w:pPr>
+        <w:tabs>
+          <w:tab w:val="left" w:pos="7980"/>
+        </w:tabs>
         <w:rPr>
           <w:rFonts w:ascii="Agency FB" w:hAnsi="Agency FB"/>
           <w:b/>
@@ -1552,6 +2358,17 @@
           <w:szCs w:val="40"/>
           <w:u w:val="single"/>
         </w:rPr>
+      </w:pPr>
+      <w:r>
+        <w:rPr>
+          <w:rFonts w:ascii="Agency FB" w:hAnsi="Agency FB"/>
+          <w:b/>
+          <w:bCs/>
+          <w:color w:val="0000CC"/>
+          <w:sz w:val="40"/>
+          <w:szCs w:val="40"/>
+          <w:u w:val="single"/>
+        </w:rPr>
         <w:lastRenderedPageBreak/>
         <w:t>Tasks for Sprint 1</w:t>
       </w:r>
@@ -1693,25 +2510,7 @@
           <w:sz w:val="28"/>
           <w:szCs w:val="28"/>
         </w:rPr>
-        <w:t xml:space="preserve">We have chosen </w:t>
-      </w:r>
-      <w:proofErr w:type="spellStart"/>
-      <w:r>
-        <w:rPr>
-          <w:rFonts w:ascii="Segoe UI" w:hAnsi="Segoe UI" w:cs="Segoe UI"/>
-          <w:sz w:val="28"/>
-          <w:szCs w:val="28"/>
-        </w:rPr>
-        <w:t>Codecov</w:t>
-      </w:r>
-      <w:proofErr w:type="spellEnd"/>
-      <w:r>
-        <w:rPr>
-          <w:rFonts w:ascii="Segoe UI" w:hAnsi="Segoe UI" w:cs="Segoe UI"/>
-          <w:sz w:val="28"/>
-          <w:szCs w:val="28"/>
-        </w:rPr>
-        <w:t xml:space="preserve"> has the code coverage software and integrated it with badge on GitHub.</w:t>
+        <w:t>We have chosen Codecov has the code coverage software and integrated it with badge on GitHub.</w:t>
       </w:r>
       <w:r>
         <w:rPr>
@@ -2050,7 +2849,7 @@
                     </pic:cNvPicPr>
                   </pic:nvPicPr>
                   <pic:blipFill>
-                    <a:blip r:embed="rId12" cstate="print">
+                    <a:blip r:embed="rId13" cstate="print">
                       <a:extLst>
                         <a:ext uri="{28A0092B-C50C-407E-A947-70E740481C1C}">
                           <a14:useLocalDpi xmlns:a14="http://schemas.microsoft.com/office/drawing/2010/main" val="0"/>
@@ -2123,7 +2922,7 @@
                     </pic:cNvPicPr>
                   </pic:nvPicPr>
                   <pic:blipFill>
-                    <a:blip r:embed="rId13">
+                    <a:blip r:embed="rId14">
                       <a:extLst>
                         <a:ext uri="{28A0092B-C50C-407E-A947-70E740481C1C}">
                           <a14:useLocalDpi xmlns:a14="http://schemas.microsoft.com/office/drawing/2010/main" val="0"/>
@@ -2242,7 +3041,6 @@
           <w:u w:val="single"/>
         </w:rPr>
       </w:pPr>
-      <w:proofErr w:type="spellStart"/>
       <w:r>
         <w:rPr>
           <w:rFonts w:ascii="Agency FB" w:hAnsi="Agency FB"/>
@@ -2254,58 +3052,27 @@
           <w:u w:val="single"/>
         </w:rPr>
         <w:lastRenderedPageBreak/>
-        <w:t>Kanboard</w:t>
-      </w:r>
-      <w:proofErr w:type="spellEnd"/>
-      <w:r>
-        <w:rPr>
-          <w:rFonts w:ascii="Agency FB" w:hAnsi="Agency FB"/>
-          <w:b/>
-          <w:bCs/>
-          <w:color w:val="0000CC"/>
-          <w:sz w:val="40"/>
-          <w:szCs w:val="40"/>
-          <w:u w:val="single"/>
-        </w:rPr>
-        <w:t xml:space="preserve"> on GitHub</w:t>
-      </w:r>
-    </w:p>
-    <w:p>
-      <w:pPr>
-        <w:tabs>
-          <w:tab w:val="left" w:pos="7980"/>
-        </w:tabs>
-        <w:rPr>
-          <w:rFonts w:ascii="Segoe UI" w:hAnsi="Segoe UI" w:cs="Segoe UI"/>
-          <w:sz w:val="28"/>
-          <w:szCs w:val="28"/>
-        </w:rPr>
-      </w:pPr>
-      <w:r>
-        <w:rPr>
-          <w:rFonts w:ascii="Segoe UI" w:hAnsi="Segoe UI" w:cs="Segoe UI"/>
-          <w:sz w:val="28"/>
-          <w:szCs w:val="28"/>
-        </w:rPr>
-        <w:t xml:space="preserve">A scrum task board is created on GitHub, </w:t>
-      </w:r>
-      <w:proofErr w:type="spellStart"/>
-      <w:r>
-        <w:rPr>
-          <w:rFonts w:ascii="Segoe UI" w:hAnsi="Segoe UI" w:cs="Segoe UI"/>
-          <w:sz w:val="28"/>
-          <w:szCs w:val="28"/>
-        </w:rPr>
-        <w:t>Kanboard</w:t>
-      </w:r>
-      <w:proofErr w:type="spellEnd"/>
-      <w:r>
-        <w:rPr>
-          <w:rFonts w:ascii="Segoe UI" w:hAnsi="Segoe UI" w:cs="Segoe UI"/>
-          <w:sz w:val="28"/>
-          <w:szCs w:val="28"/>
-        </w:rPr>
-        <w:t>. This will keep track of the product backlog, sprint backlog and tasks in progress and completed.</w:t>
+        <w:t>Kanboard on GitHub</w:t>
+      </w:r>
+    </w:p>
+    <w:p>
+      <w:pPr>
+        <w:tabs>
+          <w:tab w:val="left" w:pos="7980"/>
+        </w:tabs>
+        <w:rPr>
+          <w:rFonts w:ascii="Segoe UI" w:hAnsi="Segoe UI" w:cs="Segoe UI"/>
+          <w:sz w:val="28"/>
+          <w:szCs w:val="28"/>
+        </w:rPr>
+      </w:pPr>
+      <w:r>
+        <w:rPr>
+          <w:rFonts w:ascii="Segoe UI" w:hAnsi="Segoe UI" w:cs="Segoe UI"/>
+          <w:sz w:val="28"/>
+          <w:szCs w:val="28"/>
+        </w:rPr>
+        <w:t>A scrum task board is created on GitHub, Kanboard. This will keep track of the product backlog, sprint backlog and tasks in progress and completed.</w:t>
       </w:r>
       <w:r>
         <w:rPr>
@@ -2333,25 +3100,7 @@
           <w:sz w:val="28"/>
           <w:szCs w:val="28"/>
         </w:rPr>
-        <w:t xml:space="preserve">A screenshot of part of the </w:t>
-      </w:r>
-      <w:proofErr w:type="spellStart"/>
-      <w:r>
-        <w:rPr>
-          <w:rFonts w:ascii="Segoe UI" w:hAnsi="Segoe UI" w:cs="Segoe UI"/>
-          <w:sz w:val="28"/>
-          <w:szCs w:val="28"/>
-        </w:rPr>
-        <w:t>Kanboard</w:t>
-      </w:r>
-      <w:proofErr w:type="spellEnd"/>
-      <w:r>
-        <w:rPr>
-          <w:rFonts w:ascii="Segoe UI" w:hAnsi="Segoe UI" w:cs="Segoe UI"/>
-          <w:sz w:val="28"/>
-          <w:szCs w:val="28"/>
-        </w:rPr>
-        <w:t xml:space="preserve"> is shown below.</w:t>
+        <w:t>A screenshot of part of the Kanboard is shown below.</w:t>
       </w:r>
     </w:p>
     <w:p>
@@ -2414,7 +3163,7 @@
                     </pic:cNvPicPr>
                   </pic:nvPicPr>
                   <pic:blipFill>
-                    <a:blip r:embed="rId14" cstate="print">
+                    <a:blip r:embed="rId15" cstate="print">
                       <a:extLst>
                         <a:ext uri="{28A0092B-C50C-407E-A947-70E740481C1C}">
                           <a14:useLocalDpi xmlns:a14="http://schemas.microsoft.com/office/drawing/2010/main" val="0"/>
@@ -2549,307 +3298,6 @@
         </w:tabs>
         <w:rPr>
           <w:rFonts w:ascii="Agency FB" w:hAnsi="Agency FB"/>
-          <w:b/>
-          <w:bCs/>
-          <w:color w:val="0000CC"/>
-          <w:sz w:val="40"/>
-          <w:szCs w:val="40"/>
-          <w:u w:val="single"/>
-        </w:rPr>
-      </w:pPr>
-    </w:p>
-    <w:p>
-      <w:pPr>
-        <w:tabs>
-          <w:tab w:val="left" w:pos="7980"/>
-        </w:tabs>
-        <w:rPr>
-          <w:rFonts w:ascii="Agency FB" w:hAnsi="Agency FB"/>
-          <w:b/>
-          <w:bCs/>
-          <w:color w:val="0000CC"/>
-          <w:sz w:val="40"/>
-          <w:szCs w:val="40"/>
-          <w:u w:val="single"/>
-        </w:rPr>
-      </w:pPr>
-      <w:r>
-        <w:rPr>
-          <w:rFonts w:ascii="Agency FB" w:hAnsi="Agency FB"/>
-          <w:b/>
-          <w:bCs/>
-          <w:color w:val="0000CC"/>
-          <w:sz w:val="40"/>
-          <w:szCs w:val="40"/>
-          <w:u w:val="single"/>
-        </w:rPr>
-        <w:lastRenderedPageBreak/>
-        <w:t xml:space="preserve">User Acceptance </w:t>
-      </w:r>
-    </w:p>
-    <w:p>
-      <w:pPr>
-        <w:pStyle w:val="ListParagraph"/>
-        <w:numPr>
-          <w:ilvl w:val="0"/>
-          <w:numId w:val="5"/>
-        </w:numPr>
-        <w:spacing w:line="256" w:lineRule="auto"/>
-        <w:rPr>
-          <w:rFonts w:ascii="Segoe UI" w:hAnsi="Segoe UI" w:cs="Segoe UI"/>
-          <w:sz w:val="28"/>
-          <w:szCs w:val="28"/>
-          <w:u w:val="single"/>
-        </w:rPr>
-      </w:pPr>
-      <w:r>
-        <w:rPr>
-          <w:rFonts w:ascii="Segoe UI" w:hAnsi="Segoe UI" w:cs="Segoe UI"/>
-          <w:sz w:val="28"/>
-          <w:szCs w:val="28"/>
-        </w:rPr>
-        <w:t>Given that I am an authorised user, when I create a new question, it is saved to the question bank management system.</w:t>
-      </w:r>
-    </w:p>
-    <w:p>
-      <w:pPr>
-        <w:pStyle w:val="ListParagraph"/>
-        <w:numPr>
-          <w:ilvl w:val="0"/>
-          <w:numId w:val="5"/>
-        </w:numPr>
-        <w:spacing w:line="256" w:lineRule="auto"/>
-        <w:rPr>
-          <w:rFonts w:ascii="Segoe UI" w:hAnsi="Segoe UI" w:cs="Segoe UI"/>
-          <w:sz w:val="28"/>
-          <w:szCs w:val="28"/>
-          <w:u w:val="single"/>
-        </w:rPr>
-      </w:pPr>
-      <w:r>
-        <w:rPr>
-          <w:rFonts w:ascii="Segoe UI" w:hAnsi="Segoe UI" w:cs="Segoe UI"/>
-          <w:sz w:val="28"/>
-          <w:szCs w:val="28"/>
-        </w:rPr>
-        <w:t>Given that I am authorised user, when I choose which type of question I would like to record, I am presented with an interface with the necessary input fields.</w:t>
-      </w:r>
-    </w:p>
-    <w:p>
-      <w:pPr>
-        <w:pStyle w:val="ListParagraph"/>
-        <w:numPr>
-          <w:ilvl w:val="0"/>
-          <w:numId w:val="5"/>
-        </w:numPr>
-        <w:spacing w:line="256" w:lineRule="auto"/>
-        <w:rPr>
-          <w:rFonts w:ascii="Segoe UI" w:hAnsi="Segoe UI" w:cs="Segoe UI"/>
-          <w:sz w:val="28"/>
-          <w:szCs w:val="28"/>
-          <w:u w:val="single"/>
-        </w:rPr>
-      </w:pPr>
-      <w:r>
-        <w:rPr>
-          <w:rFonts w:ascii="Segoe UI" w:hAnsi="Segoe UI" w:cs="Segoe UI"/>
-          <w:sz w:val="28"/>
-          <w:szCs w:val="28"/>
-        </w:rPr>
-        <w:t>Given that I am authorised user, when I select an option to view the data in the question bank, then I am presented with a list of all questions that have been recorded in the question bank.</w:t>
-      </w:r>
-    </w:p>
-    <w:p>
-      <w:pPr>
-        <w:pStyle w:val="ListParagraph"/>
-        <w:numPr>
-          <w:ilvl w:val="0"/>
-          <w:numId w:val="5"/>
-        </w:numPr>
-        <w:spacing w:line="256" w:lineRule="auto"/>
-        <w:rPr>
-          <w:rFonts w:ascii="Segoe UI" w:hAnsi="Segoe UI" w:cs="Segoe UI"/>
-          <w:sz w:val="28"/>
-          <w:szCs w:val="28"/>
-          <w:u w:val="single"/>
-        </w:rPr>
-      </w:pPr>
-      <w:r>
-        <w:rPr>
-          <w:rFonts w:ascii="Segoe UI" w:hAnsi="Segoe UI" w:cs="Segoe UI"/>
-          <w:sz w:val="28"/>
-          <w:szCs w:val="28"/>
-        </w:rPr>
-        <w:t>Given that I am an authorised user, when I want to load question into the question bank, I am provided with the option to create the question using an integrated interface in the system.</w:t>
-      </w:r>
-    </w:p>
-    <w:p>
-      <w:pPr>
-        <w:pStyle w:val="ListParagraph"/>
-        <w:numPr>
-          <w:ilvl w:val="0"/>
-          <w:numId w:val="5"/>
-        </w:numPr>
-        <w:spacing w:line="256" w:lineRule="auto"/>
-        <w:rPr>
-          <w:rFonts w:ascii="Segoe UI" w:hAnsi="Segoe UI" w:cs="Segoe UI"/>
-          <w:sz w:val="28"/>
-          <w:szCs w:val="28"/>
-        </w:rPr>
-      </w:pPr>
-      <w:r>
-        <w:rPr>
-          <w:rFonts w:ascii="Segoe UI" w:hAnsi="Segoe UI" w:cs="Segoe UI"/>
-          <w:sz w:val="28"/>
-          <w:szCs w:val="28"/>
-        </w:rPr>
-        <w:t>Given that I am an authorised user, when I want to use questions from the question bank, I am presented with an option to export the questions into other LMS’s.</w:t>
-      </w:r>
-    </w:p>
-    <w:p>
-      <w:pPr>
-        <w:pStyle w:val="ListParagraph"/>
-        <w:numPr>
-          <w:ilvl w:val="0"/>
-          <w:numId w:val="5"/>
-        </w:numPr>
-        <w:spacing w:line="256" w:lineRule="auto"/>
-        <w:rPr>
-          <w:rFonts w:ascii="Segoe UI" w:hAnsi="Segoe UI" w:cs="Segoe UI"/>
-          <w:sz w:val="28"/>
-          <w:szCs w:val="28"/>
-          <w:u w:val="single"/>
-        </w:rPr>
-      </w:pPr>
-      <w:r>
-        <w:rPr>
-          <w:rFonts w:ascii="Segoe UI" w:hAnsi="Segoe UI" w:cs="Segoe UI"/>
-          <w:sz w:val="28"/>
-          <w:szCs w:val="28"/>
-        </w:rPr>
-        <w:t>Given that I am an authorised user, when I want to load question into the question bank, I am presented with an option to import the questions from external sources.</w:t>
-      </w:r>
-    </w:p>
-    <w:p>
-      <w:pPr>
-        <w:pStyle w:val="ListParagraph"/>
-        <w:numPr>
-          <w:ilvl w:val="0"/>
-          <w:numId w:val="5"/>
-        </w:numPr>
-        <w:spacing w:line="256" w:lineRule="auto"/>
-        <w:rPr>
-          <w:rFonts w:ascii="Segoe UI" w:hAnsi="Segoe UI" w:cs="Segoe UI"/>
-          <w:sz w:val="28"/>
-          <w:szCs w:val="28"/>
-          <w:u w:val="single"/>
-        </w:rPr>
-      </w:pPr>
-      <w:r>
-        <w:rPr>
-          <w:rFonts w:ascii="Segoe UI" w:hAnsi="Segoe UI" w:cs="Segoe UI"/>
-          <w:sz w:val="28"/>
-          <w:szCs w:val="28"/>
-        </w:rPr>
-        <w:t>Given that I am an authorised student, when I create/load questions into the question bank, I am given the option to attach tags to the question.</w:t>
-      </w:r>
-    </w:p>
-    <w:p>
-      <w:pPr>
-        <w:pStyle w:val="ListParagraph"/>
-        <w:numPr>
-          <w:ilvl w:val="0"/>
-          <w:numId w:val="5"/>
-        </w:numPr>
-        <w:spacing w:line="256" w:lineRule="auto"/>
-        <w:rPr>
-          <w:rFonts w:ascii="Segoe UI" w:hAnsi="Segoe UI" w:cs="Segoe UI"/>
-          <w:sz w:val="28"/>
-          <w:szCs w:val="28"/>
-          <w:u w:val="single"/>
-        </w:rPr>
-      </w:pPr>
-      <w:r>
-        <w:rPr>
-          <w:rFonts w:ascii="Segoe UI" w:hAnsi="Segoe UI" w:cs="Segoe UI"/>
-          <w:sz w:val="28"/>
-          <w:szCs w:val="28"/>
-        </w:rPr>
-        <w:t>Given that I am an authorised user, when I view questions, I am presented with an option t</w:t>
-      </w:r>
-      <w:r>
-        <w:rPr>
-          <w:rFonts w:ascii="Segoe UI" w:hAnsi="Segoe UI" w:cs="Segoe UI"/>
-          <w:sz w:val="28"/>
-          <w:szCs w:val="28"/>
-        </w:rPr>
-        <w:t>o</w:t>
-      </w:r>
-      <w:r>
-        <w:rPr>
-          <w:rFonts w:ascii="Segoe UI" w:hAnsi="Segoe UI" w:cs="Segoe UI"/>
-          <w:sz w:val="28"/>
-          <w:szCs w:val="28"/>
-        </w:rPr>
-        <w:t xml:space="preserve"> access an interface that would allow me to peer review it.</w:t>
-      </w:r>
-    </w:p>
-    <w:p>
-      <w:pPr>
-        <w:pStyle w:val="ListParagraph"/>
-        <w:numPr>
-          <w:ilvl w:val="0"/>
-          <w:numId w:val="5"/>
-        </w:numPr>
-        <w:spacing w:line="256" w:lineRule="auto"/>
-        <w:rPr>
-          <w:rFonts w:ascii="Segoe UI" w:hAnsi="Segoe UI" w:cs="Segoe UI"/>
-          <w:sz w:val="28"/>
-          <w:szCs w:val="28"/>
-          <w:u w:val="single"/>
-        </w:rPr>
-      </w:pPr>
-      <w:r>
-        <w:rPr>
-          <w:rFonts w:ascii="Segoe UI" w:hAnsi="Segoe UI" w:cs="Segoe UI"/>
-          <w:sz w:val="28"/>
-          <w:szCs w:val="28"/>
-        </w:rPr>
-        <w:t>Given that I am an authorised user, when I select the option to view my activity, I am presented with a list of my interaction with questions on the system (creation, editing, peer reviewing, etc.).</w:t>
-      </w:r>
-    </w:p>
-    <w:p>
-      <w:pPr>
-        <w:pStyle w:val="ListParagraph"/>
-        <w:tabs>
-          <w:tab w:val="left" w:pos="7980"/>
-        </w:tabs>
-        <w:rPr>
-          <w:rFonts w:ascii="Segoe UI" w:hAnsi="Segoe UI" w:cs="Segoe UI"/>
-          <w:sz w:val="28"/>
-          <w:szCs w:val="28"/>
-        </w:rPr>
-      </w:pPr>
-    </w:p>
-    <w:p>
-      <w:pPr>
-        <w:tabs>
-          <w:tab w:val="left" w:pos="7980"/>
-        </w:tabs>
-        <w:rPr>
-          <w:rFonts w:ascii="Segoe UI" w:hAnsi="Segoe UI" w:cs="Segoe UI"/>
-          <w:sz w:val="28"/>
-          <w:szCs w:val="28"/>
-        </w:rPr>
-      </w:pPr>
-    </w:p>
-    <w:p>
-      <w:pPr>
-        <w:tabs>
-          <w:tab w:val="left" w:pos="7980"/>
-        </w:tabs>
-        <w:rPr>
-          <w:rFonts w:ascii="Agency FB" w:hAnsi="Agency FB"/>
           <w:sz w:val="24"/>
           <w:szCs w:val="24"/>
         </w:rPr>
@@ -3234,7 +3682,7 @@
                     </pic:cNvPicPr>
                   </pic:nvPicPr>
                   <pic:blipFill>
-                    <a:blip r:embed="rId15">
+                    <a:blip r:embed="rId16">
                       <a:extLst>
                         <a:ext uri="{28A0092B-C50C-407E-A947-70E740481C1C}">
                           <a14:useLocalDpi xmlns:a14="http://schemas.microsoft.com/office/drawing/2010/main" val="0"/>
@@ -3323,7 +3771,7 @@
       </w:r>
     </w:p>
     <w:sectPr>
-      <w:footerReference w:type="default" r:id="rId16"/>
+      <w:footerReference w:type="default" r:id="rId17"/>
       <w:pgSz w:w="12240" w:h="15840"/>
       <w:pgMar w:top="1440" w:right="1440" w:bottom="1440" w:left="1440" w:header="720" w:footer="720" w:gutter="0"/>
       <w:pgBorders w:offsetFrom="page">
@@ -4197,16 +4645,242 @@
       </w:rPr>
     </w:lvl>
   </w:abstractNum>
-  <w:num w:numId="1">
+  <w:abstractNum w:abstractNumId="7" w15:restartNumberingAfterBreak="0">
+    <w:nsid w:val="64DE72FB"/>
+    <w:multiLevelType w:val="hybridMultilevel"/>
+    <w:tmpl w:val="97FC087E"/>
+    <w:lvl w:ilvl="0" w:tplc="1C09000F">
+      <w:start w:val="1"/>
+      <w:numFmt w:val="decimal"/>
+      <w:lvlText w:val="%1."/>
+      <w:lvlJc w:val="left"/>
+      <w:pPr>
+        <w:ind w:left="720" w:hanging="360"/>
+      </w:pPr>
+      <w:rPr>
+        <w:rFonts w:hint="default"/>
+      </w:rPr>
+    </w:lvl>
+    <w:lvl w:ilvl="1" w:tplc="FFFFFFFF">
+      <w:start w:val="1"/>
+      <w:numFmt w:val="bullet"/>
+      <w:lvlText w:val="o"/>
+      <w:lvlJc w:val="left"/>
+      <w:pPr>
+        <w:ind w:left="1440" w:hanging="360"/>
+      </w:pPr>
+      <w:rPr>
+        <w:rFonts w:ascii="Courier New" w:hAnsi="Courier New" w:cs="Courier New" w:hint="default"/>
+      </w:rPr>
+    </w:lvl>
+    <w:lvl w:ilvl="2" w:tplc="FFFFFFFF">
+      <w:start w:val="1"/>
+      <w:numFmt w:val="bullet"/>
+      <w:lvlText w:val=""/>
+      <w:lvlJc w:val="left"/>
+      <w:pPr>
+        <w:ind w:left="2160" w:hanging="360"/>
+      </w:pPr>
+      <w:rPr>
+        <w:rFonts w:ascii="Wingdings" w:hAnsi="Wingdings" w:hint="default"/>
+      </w:rPr>
+    </w:lvl>
+    <w:lvl w:ilvl="3" w:tplc="FFFFFFFF">
+      <w:start w:val="1"/>
+      <w:numFmt w:val="bullet"/>
+      <w:lvlText w:val=""/>
+      <w:lvlJc w:val="left"/>
+      <w:pPr>
+        <w:ind w:left="2880" w:hanging="360"/>
+      </w:pPr>
+      <w:rPr>
+        <w:rFonts w:ascii="Symbol" w:hAnsi="Symbol" w:hint="default"/>
+      </w:rPr>
+    </w:lvl>
+    <w:lvl w:ilvl="4" w:tplc="FFFFFFFF" w:tentative="1">
+      <w:start w:val="1"/>
+      <w:numFmt w:val="bullet"/>
+      <w:lvlText w:val="o"/>
+      <w:lvlJc w:val="left"/>
+      <w:pPr>
+        <w:ind w:left="3600" w:hanging="360"/>
+      </w:pPr>
+      <w:rPr>
+        <w:rFonts w:ascii="Courier New" w:hAnsi="Courier New" w:cs="Courier New" w:hint="default"/>
+      </w:rPr>
+    </w:lvl>
+    <w:lvl w:ilvl="5" w:tplc="FFFFFFFF" w:tentative="1">
+      <w:start w:val="1"/>
+      <w:numFmt w:val="bullet"/>
+      <w:lvlText w:val=""/>
+      <w:lvlJc w:val="left"/>
+      <w:pPr>
+        <w:ind w:left="4320" w:hanging="360"/>
+      </w:pPr>
+      <w:rPr>
+        <w:rFonts w:ascii="Wingdings" w:hAnsi="Wingdings" w:hint="default"/>
+      </w:rPr>
+    </w:lvl>
+    <w:lvl w:ilvl="6" w:tplc="FFFFFFFF" w:tentative="1">
+      <w:start w:val="1"/>
+      <w:numFmt w:val="bullet"/>
+      <w:lvlText w:val=""/>
+      <w:lvlJc w:val="left"/>
+      <w:pPr>
+        <w:ind w:left="5040" w:hanging="360"/>
+      </w:pPr>
+      <w:rPr>
+        <w:rFonts w:ascii="Symbol" w:hAnsi="Symbol" w:hint="default"/>
+      </w:rPr>
+    </w:lvl>
+    <w:lvl w:ilvl="7" w:tplc="FFFFFFFF" w:tentative="1">
+      <w:start w:val="1"/>
+      <w:numFmt w:val="bullet"/>
+      <w:lvlText w:val="o"/>
+      <w:lvlJc w:val="left"/>
+      <w:pPr>
+        <w:ind w:left="5760" w:hanging="360"/>
+      </w:pPr>
+      <w:rPr>
+        <w:rFonts w:ascii="Courier New" w:hAnsi="Courier New" w:cs="Courier New" w:hint="default"/>
+      </w:rPr>
+    </w:lvl>
+    <w:lvl w:ilvl="8" w:tplc="FFFFFFFF" w:tentative="1">
+      <w:start w:val="1"/>
+      <w:numFmt w:val="bullet"/>
+      <w:lvlText w:val=""/>
+      <w:lvlJc w:val="left"/>
+      <w:pPr>
+        <w:ind w:left="6480" w:hanging="360"/>
+      </w:pPr>
+      <w:rPr>
+        <w:rFonts w:ascii="Wingdings" w:hAnsi="Wingdings" w:hint="default"/>
+      </w:rPr>
+    </w:lvl>
+  </w:abstractNum>
+  <w:abstractNum w:abstractNumId="8" w15:restartNumberingAfterBreak="0">
+    <w:nsid w:val="756A364F"/>
+    <w:multiLevelType w:val="hybridMultilevel"/>
+    <w:tmpl w:val="412A5BAA"/>
+    <w:lvl w:ilvl="0" w:tplc="1C090001">
+      <w:start w:val="1"/>
+      <w:numFmt w:val="bullet"/>
+      <w:lvlText w:val=""/>
+      <w:lvlJc w:val="left"/>
+      <w:pPr>
+        <w:ind w:left="720" w:hanging="360"/>
+      </w:pPr>
+      <w:rPr>
+        <w:rFonts w:ascii="Symbol" w:hAnsi="Symbol" w:hint="default"/>
+      </w:rPr>
+    </w:lvl>
+    <w:lvl w:ilvl="1" w:tplc="1C090003">
+      <w:start w:val="1"/>
+      <w:numFmt w:val="bullet"/>
+      <w:lvlText w:val="o"/>
+      <w:lvlJc w:val="left"/>
+      <w:pPr>
+        <w:ind w:left="1440" w:hanging="360"/>
+      </w:pPr>
+      <w:rPr>
+        <w:rFonts w:ascii="Courier New" w:hAnsi="Courier New" w:cs="Courier New" w:hint="default"/>
+      </w:rPr>
+    </w:lvl>
+    <w:lvl w:ilvl="2" w:tplc="1C090005" w:tentative="1">
+      <w:start w:val="1"/>
+      <w:numFmt w:val="bullet"/>
+      <w:lvlText w:val=""/>
+      <w:lvlJc w:val="left"/>
+      <w:pPr>
+        <w:ind w:left="2160" w:hanging="360"/>
+      </w:pPr>
+      <w:rPr>
+        <w:rFonts w:ascii="Wingdings" w:hAnsi="Wingdings" w:hint="default"/>
+      </w:rPr>
+    </w:lvl>
+    <w:lvl w:ilvl="3" w:tplc="1C090001" w:tentative="1">
+      <w:start w:val="1"/>
+      <w:numFmt w:val="bullet"/>
+      <w:lvlText w:val=""/>
+      <w:lvlJc w:val="left"/>
+      <w:pPr>
+        <w:ind w:left="2880" w:hanging="360"/>
+      </w:pPr>
+      <w:rPr>
+        <w:rFonts w:ascii="Symbol" w:hAnsi="Symbol" w:hint="default"/>
+      </w:rPr>
+    </w:lvl>
+    <w:lvl w:ilvl="4" w:tplc="1C090003" w:tentative="1">
+      <w:start w:val="1"/>
+      <w:numFmt w:val="bullet"/>
+      <w:lvlText w:val="o"/>
+      <w:lvlJc w:val="left"/>
+      <w:pPr>
+        <w:ind w:left="3600" w:hanging="360"/>
+      </w:pPr>
+      <w:rPr>
+        <w:rFonts w:ascii="Courier New" w:hAnsi="Courier New" w:cs="Courier New" w:hint="default"/>
+      </w:rPr>
+    </w:lvl>
+    <w:lvl w:ilvl="5" w:tplc="1C090005" w:tentative="1">
+      <w:start w:val="1"/>
+      <w:numFmt w:val="bullet"/>
+      <w:lvlText w:val=""/>
+      <w:lvlJc w:val="left"/>
+      <w:pPr>
+        <w:ind w:left="4320" w:hanging="360"/>
+      </w:pPr>
+      <w:rPr>
+        <w:rFonts w:ascii="Wingdings" w:hAnsi="Wingdings" w:hint="default"/>
+      </w:rPr>
+    </w:lvl>
+    <w:lvl w:ilvl="6" w:tplc="1C090001" w:tentative="1">
+      <w:start w:val="1"/>
+      <w:numFmt w:val="bullet"/>
+      <w:lvlText w:val=""/>
+      <w:lvlJc w:val="left"/>
+      <w:pPr>
+        <w:ind w:left="5040" w:hanging="360"/>
+      </w:pPr>
+      <w:rPr>
+        <w:rFonts w:ascii="Symbol" w:hAnsi="Symbol" w:hint="default"/>
+      </w:rPr>
+    </w:lvl>
+    <w:lvl w:ilvl="7" w:tplc="1C090003" w:tentative="1">
+      <w:start w:val="1"/>
+      <w:numFmt w:val="bullet"/>
+      <w:lvlText w:val="o"/>
+      <w:lvlJc w:val="left"/>
+      <w:pPr>
+        <w:ind w:left="5760" w:hanging="360"/>
+      </w:pPr>
+      <w:rPr>
+        <w:rFonts w:ascii="Courier New" w:hAnsi="Courier New" w:cs="Courier New" w:hint="default"/>
+      </w:rPr>
+    </w:lvl>
+    <w:lvl w:ilvl="8" w:tplc="1C090005" w:tentative="1">
+      <w:start w:val="1"/>
+      <w:numFmt w:val="bullet"/>
+      <w:lvlText w:val=""/>
+      <w:lvlJc w:val="left"/>
+      <w:pPr>
+        <w:ind w:left="6480" w:hanging="360"/>
+      </w:pPr>
+      <w:rPr>
+        <w:rFonts w:ascii="Wingdings" w:hAnsi="Wingdings" w:hint="default"/>
+      </w:rPr>
+    </w:lvl>
+  </w:abstractNum>
+  <w:num w:numId="1" w16cid:durableId="2511618">
     <w:abstractNumId w:val="4"/>
   </w:num>
-  <w:num w:numId="2">
+  <w:num w:numId="2" w16cid:durableId="187449852">
     <w:abstractNumId w:val="1"/>
   </w:num>
-  <w:num w:numId="3">
+  <w:num w:numId="3" w16cid:durableId="918562494">
     <w:abstractNumId w:val="6"/>
   </w:num>
-  <w:num w:numId="4">
+  <w:num w:numId="4" w16cid:durableId="1941714666">
     <w:abstractNumId w:val="2"/>
     <w:lvlOverride w:ilvl="0">
       <w:startOverride w:val="1"/>
@@ -4220,10 +4894,10 @@
     <w:lvlOverride w:ilvl="7"/>
     <w:lvlOverride w:ilvl="8"/>
   </w:num>
-  <w:num w:numId="5">
+  <w:num w:numId="5" w16cid:durableId="1177697621">
     <w:abstractNumId w:val="0"/>
   </w:num>
-  <w:num w:numId="6">
+  <w:num w:numId="6" w16cid:durableId="830023520">
     <w:abstractNumId w:val="3"/>
     <w:lvlOverride w:ilvl="0">
       <w:startOverride w:val="1"/>
@@ -4253,8 +4927,32 @@
       <w:startOverride w:val="1"/>
     </w:lvlOverride>
   </w:num>
-  <w:num w:numId="7">
+  <w:num w:numId="7" w16cid:durableId="682899839">
     <w:abstractNumId w:val="5"/>
+  </w:num>
+  <w:num w:numId="8" w16cid:durableId="1974363070">
+    <w:abstractNumId w:val="6"/>
+    <w:lvlOverride w:ilvl="0"/>
+    <w:lvlOverride w:ilvl="1"/>
+    <w:lvlOverride w:ilvl="2"/>
+    <w:lvlOverride w:ilvl="3"/>
+    <w:lvlOverride w:ilvl="4"/>
+    <w:lvlOverride w:ilvl="5"/>
+    <w:lvlOverride w:ilvl="6"/>
+    <w:lvlOverride w:ilvl="7"/>
+    <w:lvlOverride w:ilvl="8"/>
+  </w:num>
+  <w:num w:numId="9" w16cid:durableId="1387028261">
+    <w:abstractNumId w:val="7"/>
+  </w:num>
+  <w:num w:numId="10" w16cid:durableId="514151020">
+    <w:abstractNumId w:val="2"/>
+  </w:num>
+  <w:num w:numId="11" w16cid:durableId="1035736541">
+    <w:abstractNumId w:val="3"/>
+  </w:num>
+  <w:num w:numId="12" w16cid:durableId="463502540">
+    <w:abstractNumId w:val="8"/>
   </w:num>
 </w:numbering>
 </file>
@@ -5036,4 +5734,16 @@
     </a:ext>
   </a:extLst>
 </a:theme>
+</file>
+
+<file path=customXml/item1.xml><?xml version="1.0" encoding="utf-8"?>
+<b:Sources xmlns:b="http://schemas.openxmlformats.org/officeDocument/2006/bibliography" xmlns="http://schemas.openxmlformats.org/officeDocument/2006/bibliography" SelectedStyle="\APASixthEditionOfficeOnline.xsl" StyleName="APA" Version="6"/>
+</file>
+
+<file path=customXml/itemProps1.xml><?xml version="1.0" encoding="utf-8"?>
+<ds:datastoreItem xmlns:ds="http://schemas.openxmlformats.org/officeDocument/2006/customXml" ds:itemID="{CFC2C18B-942C-4A0D-9D11-4E60CAAEA08D}">
+  <ds:schemaRefs>
+    <ds:schemaRef ds:uri="http://schemas.openxmlformats.org/officeDocument/2006/bibliography"/>
+  </ds:schemaRefs>
+</ds:datastoreItem>
 </file>
</xml_diff>